<commit_message>
added forgotten raspberry pi image to reflectie
</commit_message>
<xml_diff>
--- a/raspberry pi opdracht/raspberry pi api reflectie.docx
+++ b/raspberry pi opdracht/raspberry pi api reflectie.docx
@@ -90,6 +90,13 @@
     </w:p>
     <w:sdt>
       <w:sdtPr>
+        <w:rPr>
+          <w:rFonts w:asciiTheme="minorHAnsi" w:eastAsiaTheme="minorHAnsi" w:hAnsiTheme="minorHAnsi" w:cstheme="minorBidi"/>
+          <w:color w:val="auto"/>
+          <w:sz w:val="22"/>
+          <w:szCs w:val="22"/>
+          <w:lang w:eastAsia="en-US"/>
+        </w:rPr>
         <w:id w:val="772201337"/>
         <w:docPartObj>
           <w:docPartGallery w:val="Table of Contents"/>
@@ -98,13 +105,8 @@
       </w:sdtPr>
       <w:sdtEndPr>
         <w:rPr>
-          <w:rFonts w:asciiTheme="minorHAnsi" w:eastAsiaTheme="minorHAnsi" w:hAnsiTheme="minorHAnsi" w:cstheme="minorBidi"/>
           <w:b/>
           <w:bCs/>
-          <w:color w:val="auto"/>
-          <w:sz w:val="22"/>
-          <w:szCs w:val="22"/>
-          <w:lang w:eastAsia="en-US"/>
         </w:rPr>
       </w:sdtEndPr>
       <w:sdtContent>
@@ -137,7 +139,7 @@
           <w:r>
             <w:fldChar w:fldCharType="separate"/>
           </w:r>
-          <w:hyperlink w:anchor="_Toc56180201" w:history="1">
+          <w:hyperlink w:anchor="_Toc56263899" w:history="1">
             <w:r>
               <w:rPr>
                 <w:rStyle w:val="Hyperlink"/>
@@ -164,7 +166,7 @@
                 <w:noProof/>
                 <w:webHidden/>
               </w:rPr>
-              <w:instrText xml:space="preserve"> PAGEREF _Toc56180201 \h </w:instrText>
+              <w:instrText xml:space="preserve"> PAGEREF _Toc56263899 \h </w:instrText>
             </w:r>
             <w:r>
               <w:rPr>
@@ -207,7 +209,7 @@
               <w:lang w:eastAsia="nl-NL"/>
             </w:rPr>
           </w:pPr>
-          <w:hyperlink w:anchor="_Toc56180202" w:history="1">
+          <w:hyperlink w:anchor="_Toc56263900" w:history="1">
             <w:r>
               <w:rPr>
                 <w:rStyle w:val="Hyperlink"/>
@@ -234,7 +236,7 @@
                 <w:noProof/>
                 <w:webHidden/>
               </w:rPr>
-              <w:instrText xml:space="preserve"> PAGEREF _Toc56180202 \h </w:instrText>
+              <w:instrText xml:space="preserve"> PAGEREF _Toc56263900 \h </w:instrText>
             </w:r>
             <w:r>
               <w:rPr>
@@ -277,7 +279,7 @@
               <w:lang w:eastAsia="nl-NL"/>
             </w:rPr>
           </w:pPr>
-          <w:hyperlink w:anchor="_Toc56180203" w:history="1">
+          <w:hyperlink w:anchor="_Toc56263901" w:history="1">
             <w:r>
               <w:rPr>
                 <w:rStyle w:val="Hyperlink"/>
@@ -306,7 +308,7 @@
                 <w:noProof/>
                 <w:webHidden/>
               </w:rPr>
-              <w:instrText xml:space="preserve"> PAGEREF _Toc56180203 \h </w:instrText>
+              <w:instrText xml:space="preserve"> PAGEREF _Toc56263901 \h </w:instrText>
             </w:r>
             <w:r>
               <w:rPr>
@@ -349,7 +351,78 @@
               <w:lang w:eastAsia="nl-NL"/>
             </w:rPr>
           </w:pPr>
-          <w:hyperlink w:anchor="_Toc56180204" w:history="1">
+          <w:hyperlink w:anchor="_Toc56263902" w:history="1">
+            <w:r>
+              <w:rPr>
+                <w:rStyle w:val="Hyperlink"/>
+                <w:noProof/>
+                <w:shd w:val="clear" w:color="auto" w:fill="FFFFFF"/>
+              </w:rPr>
+              <w:t>Schematische opstelling</w:t>
+            </w:r>
+            <w:r>
+              <w:rPr>
+                <w:noProof/>
+                <w:webHidden/>
+              </w:rPr>
+              <w:tab/>
+            </w:r>
+            <w:r>
+              <w:rPr>
+                <w:noProof/>
+                <w:webHidden/>
+              </w:rPr>
+              <w:fldChar w:fldCharType="begin"/>
+            </w:r>
+            <w:r>
+              <w:rPr>
+                <w:noProof/>
+                <w:webHidden/>
+              </w:rPr>
+              <w:instrText xml:space="preserve"> PAGEREF _Toc56263902 \h </w:instrText>
+            </w:r>
+            <w:r>
+              <w:rPr>
+                <w:noProof/>
+                <w:webHidden/>
+              </w:rPr>
+            </w:r>
+            <w:r>
+              <w:rPr>
+                <w:noProof/>
+                <w:webHidden/>
+              </w:rPr>
+              <w:fldChar w:fldCharType="separate"/>
+            </w:r>
+            <w:r>
+              <w:rPr>
+                <w:noProof/>
+                <w:webHidden/>
+              </w:rPr>
+              <w:t>6</w:t>
+            </w:r>
+            <w:r>
+              <w:rPr>
+                <w:noProof/>
+                <w:webHidden/>
+              </w:rPr>
+              <w:fldChar w:fldCharType="end"/>
+            </w:r>
+          </w:hyperlink>
+        </w:p>
+        <w:p>
+          <w:pPr>
+            <w:pStyle w:val="Inhopg1"/>
+            <w:tabs>
+              <w:tab w:val="right" w:leader="dot" w:pos="9062"/>
+            </w:tabs>
+            <w:rPr>
+              <w:rFonts w:eastAsiaTheme="minorEastAsia"/>
+              <w:noProof/>
+              <w:lang w:eastAsia="nl-NL"/>
+            </w:rPr>
+          </w:pPr>
+          <w:hyperlink w:anchor="_Toc56263903" w:history="1">
             <w:r>
               <w:rPr>
                 <w:rStyle w:val="Hyperlink"/>
@@ -378,7 +451,7 @@
                 <w:noProof/>
                 <w:webHidden/>
               </w:rPr>
-              <w:instrText xml:space="preserve"> PAGEREF _Toc56180204 \h </w:instrText>
+              <w:instrText xml:space="preserve"> PAGEREF _Toc56263903 \h </w:instrText>
             </w:r>
             <w:r>
               <w:rPr>
@@ -398,7 +471,7 @@
                 <w:noProof/>
                 <w:webHidden/>
               </w:rPr>
-              <w:t>6</w:t>
+              <w:t>7</w:t>
             </w:r>
             <w:r>
               <w:rPr>
@@ -421,7 +494,7 @@
               <w:lang w:eastAsia="nl-NL"/>
             </w:rPr>
           </w:pPr>
-          <w:hyperlink w:anchor="_Toc56180205" w:history="1">
+          <w:hyperlink w:anchor="_Toc56263904" w:history="1">
             <w:r>
               <w:rPr>
                 <w:rStyle w:val="Hyperlink"/>
@@ -448,7 +521,7 @@
                 <w:noProof/>
                 <w:webHidden/>
               </w:rPr>
-              <w:instrText xml:space="preserve"> PAGEREF _Toc56180205 \h </w:instrText>
+              <w:instrText xml:space="preserve"> PAGEREF _Toc56263904 \h </w:instrText>
             </w:r>
             <w:r>
               <w:rPr>
@@ -468,7 +541,7 @@
                 <w:noProof/>
                 <w:webHidden/>
               </w:rPr>
-              <w:t>6</w:t>
+              <w:t>7</w:t>
             </w:r>
             <w:r>
               <w:rPr>
@@ -491,7 +564,7 @@
               <w:lang w:eastAsia="nl-NL"/>
             </w:rPr>
           </w:pPr>
-          <w:hyperlink w:anchor="_Toc56180206" w:history="1">
+          <w:hyperlink w:anchor="_Toc56263905" w:history="1">
             <w:r>
               <w:rPr>
                 <w:rStyle w:val="Hyperlink"/>
@@ -518,7 +591,7 @@
                 <w:noProof/>
                 <w:webHidden/>
               </w:rPr>
-              <w:instrText xml:space="preserve"> PAGEREF _Toc56180206 \h </w:instrText>
+              <w:instrText xml:space="preserve"> PAGEREF _Toc56263905 \h </w:instrText>
             </w:r>
             <w:r>
               <w:rPr>
@@ -538,7 +611,7 @@
                 <w:noProof/>
                 <w:webHidden/>
               </w:rPr>
-              <w:t>7</w:t>
+              <w:t>8</w:t>
             </w:r>
             <w:r>
               <w:rPr>
@@ -561,7 +634,7 @@
               <w:lang w:eastAsia="nl-NL"/>
             </w:rPr>
           </w:pPr>
-          <w:hyperlink w:anchor="_Toc56180207" w:history="1">
+          <w:hyperlink w:anchor="_Toc56263906" w:history="1">
             <w:r>
               <w:rPr>
                 <w:rStyle w:val="Hyperlink"/>
@@ -588,7 +661,7 @@
                 <w:noProof/>
                 <w:webHidden/>
               </w:rPr>
-              <w:instrText xml:space="preserve"> PAGEREF _Toc56180207 \h </w:instrText>
+              <w:instrText xml:space="preserve"> PAGEREF _Toc56263906 \h </w:instrText>
             </w:r>
             <w:r>
               <w:rPr>
@@ -608,7 +681,7 @@
                 <w:noProof/>
                 <w:webHidden/>
               </w:rPr>
-              <w:t>8</w:t>
+              <w:t>9</w:t>
             </w:r>
             <w:r>
               <w:rPr>
@@ -631,7 +704,7 @@
               <w:lang w:eastAsia="nl-NL"/>
             </w:rPr>
           </w:pPr>
-          <w:hyperlink w:anchor="_Toc56180208" w:history="1">
+          <w:hyperlink w:anchor="_Toc56263907" w:history="1">
             <w:r>
               <w:rPr>
                 <w:rStyle w:val="Hyperlink"/>
@@ -658,7 +731,7 @@
                 <w:noProof/>
                 <w:webHidden/>
               </w:rPr>
-              <w:instrText xml:space="preserve"> PAGEREF _Toc56180208 \h </w:instrText>
+              <w:instrText xml:space="preserve"> PAGEREF _Toc56263907 \h </w:instrText>
             </w:r>
             <w:r>
               <w:rPr>
@@ -678,7 +751,7 @@
                 <w:noProof/>
                 <w:webHidden/>
               </w:rPr>
-              <w:t>8</w:t>
+              <w:t>9</w:t>
             </w:r>
             <w:r>
               <w:rPr>
@@ -701,13 +774,13 @@
               <w:lang w:eastAsia="nl-NL"/>
             </w:rPr>
           </w:pPr>
-          <w:hyperlink w:anchor="_Toc56180209" w:history="1">
+          <w:hyperlink w:anchor="_Toc56263908" w:history="1">
             <w:r>
               <w:rPr>
                 <w:rStyle w:val="Hyperlink"/>
                 <w:noProof/>
               </w:rPr>
-              <w:t>Leds ophalen</w:t>
+              <w:t>Cpu tempratuur geschiedenis</w:t>
             </w:r>
             <w:r>
               <w:rPr>
@@ -728,7 +801,7 @@
                 <w:noProof/>
                 <w:webHidden/>
               </w:rPr>
-              <w:instrText xml:space="preserve"> PAGEREF _Toc56180209 \h </w:instrText>
+              <w:instrText xml:space="preserve"> PAGEREF _Toc56263908 \h </w:instrText>
             </w:r>
             <w:r>
               <w:rPr>
@@ -771,13 +844,13 @@
               <w:lang w:eastAsia="nl-NL"/>
             </w:rPr>
           </w:pPr>
-          <w:hyperlink w:anchor="_Toc56180210" w:history="1">
+          <w:hyperlink w:anchor="_Toc56263909" w:history="1">
             <w:r>
               <w:rPr>
                 <w:rStyle w:val="Hyperlink"/>
                 <w:noProof/>
               </w:rPr>
-              <w:t>Leds aansturen</w:t>
+              <w:t>Leds ophalen</w:t>
             </w:r>
             <w:r>
               <w:rPr>
@@ -798,7 +871,7 @@
                 <w:noProof/>
                 <w:webHidden/>
               </w:rPr>
-              <w:instrText xml:space="preserve"> PAGEREF _Toc56180210 \h </w:instrText>
+              <w:instrText xml:space="preserve"> PAGEREF _Toc56263909 \h </w:instrText>
             </w:r>
             <w:r>
               <w:rPr>
@@ -841,12 +914,82 @@
               <w:lang w:eastAsia="nl-NL"/>
             </w:rPr>
           </w:pPr>
-          <w:hyperlink w:anchor="_Toc56180211" w:history="1">
+          <w:hyperlink w:anchor="_Toc56263910" w:history="1">
             <w:r>
               <w:rPr>
                 <w:rStyle w:val="Hyperlink"/>
                 <w:noProof/>
               </w:rPr>
+              <w:t>Leds aansturen</w:t>
+            </w:r>
+            <w:r>
+              <w:rPr>
+                <w:noProof/>
+                <w:webHidden/>
+              </w:rPr>
+              <w:tab/>
+            </w:r>
+            <w:r>
+              <w:rPr>
+                <w:noProof/>
+                <w:webHidden/>
+              </w:rPr>
+              <w:fldChar w:fldCharType="begin"/>
+            </w:r>
+            <w:r>
+              <w:rPr>
+                <w:noProof/>
+                <w:webHidden/>
+              </w:rPr>
+              <w:instrText xml:space="preserve"> PAGEREF _Toc56263910 \h </w:instrText>
+            </w:r>
+            <w:r>
+              <w:rPr>
+                <w:noProof/>
+                <w:webHidden/>
+              </w:rPr>
+            </w:r>
+            <w:r>
+              <w:rPr>
+                <w:noProof/>
+                <w:webHidden/>
+              </w:rPr>
+              <w:fldChar w:fldCharType="separate"/>
+            </w:r>
+            <w:r>
+              <w:rPr>
+                <w:noProof/>
+                <w:webHidden/>
+              </w:rPr>
+              <w:t>12</w:t>
+            </w:r>
+            <w:r>
+              <w:rPr>
+                <w:noProof/>
+                <w:webHidden/>
+              </w:rPr>
+              <w:fldChar w:fldCharType="end"/>
+            </w:r>
+          </w:hyperlink>
+        </w:p>
+        <w:p>
+          <w:pPr>
+            <w:pStyle w:val="Inhopg2"/>
+            <w:tabs>
+              <w:tab w:val="right" w:leader="dot" w:pos="9062"/>
+            </w:tabs>
+            <w:rPr>
+              <w:rFonts w:eastAsiaTheme="minorEastAsia"/>
+              <w:noProof/>
+              <w:lang w:eastAsia="nl-NL"/>
+            </w:rPr>
+          </w:pPr>
+          <w:hyperlink w:anchor="_Toc56263911" w:history="1">
+            <w:r>
+              <w:rPr>
+                <w:rStyle w:val="Hyperlink"/>
+                <w:noProof/>
+              </w:rPr>
               <w:t>Led morse code.</w:t>
             </w:r>
             <w:r>
@@ -868,7 +1011,7 @@
                 <w:noProof/>
                 <w:webHidden/>
               </w:rPr>
-              <w:instrText xml:space="preserve"> PAGEREF _Toc56180211 \h </w:instrText>
+              <w:instrText xml:space="preserve"> PAGEREF _Toc56263911 \h </w:instrText>
             </w:r>
             <w:r>
               <w:rPr>
@@ -888,7 +1031,7 @@
                 <w:noProof/>
                 <w:webHidden/>
               </w:rPr>
-              <w:t>12</w:t>
+              <w:t>13</w:t>
             </w:r>
             <w:r>
               <w:rPr>
@@ -911,7 +1054,7 @@
               <w:lang w:eastAsia="nl-NL"/>
             </w:rPr>
           </w:pPr>
-          <w:hyperlink w:anchor="_Toc56180212" w:history="1">
+          <w:hyperlink w:anchor="_Toc56263912" w:history="1">
             <w:r>
               <w:rPr>
                 <w:rStyle w:val="Hyperlink"/>
@@ -938,7 +1081,7 @@
                 <w:noProof/>
                 <w:webHidden/>
               </w:rPr>
-              <w:instrText xml:space="preserve"> PAGEREF _Toc56180212 \h </w:instrText>
+              <w:instrText xml:space="preserve"> PAGEREF _Toc56263912 \h </w:instrText>
             </w:r>
             <w:r>
               <w:rPr>
@@ -958,7 +1101,7 @@
                 <w:noProof/>
                 <w:webHidden/>
               </w:rPr>
-              <w:t>14</w:t>
+              <w:t>15</w:t>
             </w:r>
             <w:r>
               <w:rPr>
@@ -981,7 +1124,7 @@
               <w:lang w:eastAsia="nl-NL"/>
             </w:rPr>
           </w:pPr>
-          <w:hyperlink w:anchor="_Toc56180213" w:history="1">
+          <w:hyperlink w:anchor="_Toc56263913" w:history="1">
             <w:r>
               <w:rPr>
                 <w:rStyle w:val="Hyperlink"/>
@@ -1008,7 +1151,7 @@
                 <w:noProof/>
                 <w:webHidden/>
               </w:rPr>
-              <w:instrText xml:space="preserve"> PAGEREF _Toc56180213 \h </w:instrText>
+              <w:instrText xml:space="preserve"> PAGEREF _Toc56263913 \h </w:instrText>
             </w:r>
             <w:r>
               <w:rPr>
@@ -1028,7 +1171,7 @@
                 <w:noProof/>
                 <w:webHidden/>
               </w:rPr>
-              <w:t>14</w:t>
+              <w:t>15</w:t>
             </w:r>
             <w:r>
               <w:rPr>
@@ -1051,7 +1194,7 @@
               <w:lang w:eastAsia="nl-NL"/>
             </w:rPr>
           </w:pPr>
-          <w:hyperlink w:anchor="_Toc56180214" w:history="1">
+          <w:hyperlink w:anchor="_Toc56263914" w:history="1">
             <w:r>
               <w:rPr>
                 <w:rStyle w:val="Hyperlink"/>
@@ -1078,7 +1221,7 @@
                 <w:noProof/>
                 <w:webHidden/>
               </w:rPr>
-              <w:instrText xml:space="preserve"> PAGEREF _Toc56180214 \h </w:instrText>
+              <w:instrText xml:space="preserve"> PAGEREF _Toc56263914 \h </w:instrText>
             </w:r>
             <w:r>
               <w:rPr>
@@ -1098,7 +1241,7 @@
                 <w:noProof/>
                 <w:webHidden/>
               </w:rPr>
-              <w:t>15</w:t>
+              <w:t>16</w:t>
             </w:r>
             <w:r>
               <w:rPr>
@@ -1121,7 +1264,7 @@
               <w:lang w:eastAsia="nl-NL"/>
             </w:rPr>
           </w:pPr>
-          <w:hyperlink w:anchor="_Toc56180215" w:history="1">
+          <w:hyperlink w:anchor="_Toc56263915" w:history="1">
             <w:r>
               <w:rPr>
                 <w:rStyle w:val="Hyperlink"/>
@@ -1148,7 +1291,7 @@
                 <w:noProof/>
                 <w:webHidden/>
               </w:rPr>
-              <w:instrText xml:space="preserve"> PAGEREF _Toc56180215 \h </w:instrText>
+              <w:instrText xml:space="preserve"> PAGEREF _Toc56263915 \h </w:instrText>
             </w:r>
             <w:r>
               <w:rPr>
@@ -1168,7 +1311,7 @@
                 <w:noProof/>
                 <w:webHidden/>
               </w:rPr>
-              <w:t>15</w:t>
+              <w:t>16</w:t>
             </w:r>
             <w:r>
               <w:rPr>
@@ -1191,7 +1334,7 @@
               <w:lang w:eastAsia="nl-NL"/>
             </w:rPr>
           </w:pPr>
-          <w:hyperlink w:anchor="_Toc56180216" w:history="1">
+          <w:hyperlink w:anchor="_Toc56263916" w:history="1">
             <w:r>
               <w:rPr>
                 <w:rStyle w:val="Hyperlink"/>
@@ -1218,7 +1361,7 @@
                 <w:noProof/>
                 <w:webHidden/>
               </w:rPr>
-              <w:instrText xml:space="preserve"> PAGEREF _Toc56180216 \h </w:instrText>
+              <w:instrText xml:space="preserve"> PAGEREF _Toc56263916 \h </w:instrText>
             </w:r>
             <w:r>
               <w:rPr>
@@ -1238,7 +1381,7 @@
                 <w:noProof/>
                 <w:webHidden/>
               </w:rPr>
-              <w:t>15</w:t>
+              <w:t>16</w:t>
             </w:r>
             <w:r>
               <w:rPr>
@@ -1261,7 +1404,7 @@
               <w:lang w:eastAsia="nl-NL"/>
             </w:rPr>
           </w:pPr>
-          <w:hyperlink w:anchor="_Toc56180217" w:history="1">
+          <w:hyperlink w:anchor="_Toc56263917" w:history="1">
             <w:r>
               <w:rPr>
                 <w:rStyle w:val="Hyperlink"/>
@@ -1288,7 +1431,7 @@
                 <w:noProof/>
                 <w:webHidden/>
               </w:rPr>
-              <w:instrText xml:space="preserve"> PAGEREF _Toc56180217 \h </w:instrText>
+              <w:instrText xml:space="preserve"> PAGEREF _Toc56263917 \h </w:instrText>
             </w:r>
             <w:r>
               <w:rPr>
@@ -1308,7 +1451,7 @@
                 <w:noProof/>
                 <w:webHidden/>
               </w:rPr>
-              <w:t>16</w:t>
+              <w:t>17</w:t>
             </w:r>
             <w:r>
               <w:rPr>
@@ -1331,7 +1474,7 @@
               <w:lang w:eastAsia="nl-NL"/>
             </w:rPr>
           </w:pPr>
-          <w:hyperlink w:anchor="_Toc56180218" w:history="1">
+          <w:hyperlink w:anchor="_Toc56263918" w:history="1">
             <w:r>
               <w:rPr>
                 <w:rStyle w:val="Hyperlink"/>
@@ -1358,7 +1501,7 @@
                 <w:noProof/>
                 <w:webHidden/>
               </w:rPr>
-              <w:instrText xml:space="preserve"> PAGEREF _Toc56180218 \h </w:instrText>
+              <w:instrText xml:space="preserve"> PAGEREF _Toc56263918 \h </w:instrText>
             </w:r>
             <w:r>
               <w:rPr>
@@ -1378,7 +1521,7 @@
                 <w:noProof/>
                 <w:webHidden/>
               </w:rPr>
-              <w:t>17</w:t>
+              <w:t>18</w:t>
             </w:r>
             <w:r>
               <w:rPr>
@@ -1401,7 +1544,7 @@
               <w:lang w:eastAsia="nl-NL"/>
             </w:rPr>
           </w:pPr>
-          <w:hyperlink w:anchor="_Toc56180219" w:history="1">
+          <w:hyperlink w:anchor="_Toc56263919" w:history="1">
             <w:r>
               <w:rPr>
                 <w:rStyle w:val="Hyperlink"/>
@@ -1428,7 +1571,7 @@
                 <w:noProof/>
                 <w:webHidden/>
               </w:rPr>
-              <w:instrText xml:space="preserve"> PAGEREF _Toc56180219 \h </w:instrText>
+              <w:instrText xml:space="preserve"> PAGEREF _Toc56263919 \h </w:instrText>
             </w:r>
             <w:r>
               <w:rPr>
@@ -1448,7 +1591,7 @@
                 <w:noProof/>
                 <w:webHidden/>
               </w:rPr>
-              <w:t>17</w:t>
+              <w:t>18</w:t>
             </w:r>
             <w:r>
               <w:rPr>
@@ -1471,7 +1614,7 @@
               <w:lang w:eastAsia="nl-NL"/>
             </w:rPr>
           </w:pPr>
-          <w:hyperlink w:anchor="_Toc56180220" w:history="1">
+          <w:hyperlink w:anchor="_Toc56263920" w:history="1">
             <w:r>
               <w:rPr>
                 <w:rStyle w:val="Hyperlink"/>
@@ -1498,7 +1641,7 @@
                 <w:noProof/>
                 <w:webHidden/>
               </w:rPr>
-              <w:instrText xml:space="preserve"> PAGEREF _Toc56180220 \h </w:instrText>
+              <w:instrText xml:space="preserve"> PAGEREF _Toc56263920 \h </w:instrText>
             </w:r>
             <w:r>
               <w:rPr>
@@ -1518,7 +1661,7 @@
                 <w:noProof/>
                 <w:webHidden/>
               </w:rPr>
-              <w:t>18</w:t>
+              <w:t>19</w:t>
             </w:r>
             <w:r>
               <w:rPr>
@@ -1541,7 +1684,7 @@
               <w:lang w:eastAsia="nl-NL"/>
             </w:rPr>
           </w:pPr>
-          <w:hyperlink w:anchor="_Toc56180221" w:history="1">
+          <w:hyperlink w:anchor="_Toc56263921" w:history="1">
             <w:r>
               <w:rPr>
                 <w:rStyle w:val="Hyperlink"/>
@@ -1568,7 +1711,7 @@
                 <w:noProof/>
                 <w:webHidden/>
               </w:rPr>
-              <w:instrText xml:space="preserve"> PAGEREF _Toc56180221 \h </w:instrText>
+              <w:instrText xml:space="preserve"> PAGEREF _Toc56263921 \h </w:instrText>
             </w:r>
             <w:r>
               <w:rPr>
@@ -1588,7 +1731,7 @@
                 <w:noProof/>
                 <w:webHidden/>
               </w:rPr>
-              <w:t>19</w:t>
+              <w:t>20</w:t>
             </w:r>
             <w:r>
               <w:rPr>
@@ -1611,7 +1754,7 @@
               <w:lang w:eastAsia="nl-NL"/>
             </w:rPr>
           </w:pPr>
-          <w:hyperlink w:anchor="_Toc56180222" w:history="1">
+          <w:hyperlink w:anchor="_Toc56263922" w:history="1">
             <w:r>
               <w:rPr>
                 <w:rStyle w:val="Hyperlink"/>
@@ -1638,7 +1781,7 @@
                 <w:noProof/>
                 <w:webHidden/>
               </w:rPr>
-              <w:instrText xml:space="preserve"> PAGEREF _Toc56180222 \h </w:instrText>
+              <w:instrText xml:space="preserve"> PAGEREF _Toc56263922 \h </w:instrText>
             </w:r>
             <w:r>
               <w:rPr>
@@ -1658,7 +1801,7 @@
                 <w:noProof/>
                 <w:webHidden/>
               </w:rPr>
-              <w:t>19</w:t>
+              <w:t>20</w:t>
             </w:r>
             <w:r>
               <w:rPr>
@@ -1681,7 +1824,7 @@
               <w:lang w:eastAsia="nl-NL"/>
             </w:rPr>
           </w:pPr>
-          <w:hyperlink w:anchor="_Toc56180223" w:history="1">
+          <w:hyperlink w:anchor="_Toc56263923" w:history="1">
             <w:r>
               <w:rPr>
                 <w:rStyle w:val="Hyperlink"/>
@@ -1708,7 +1851,7 @@
                 <w:noProof/>
                 <w:webHidden/>
               </w:rPr>
-              <w:instrText xml:space="preserve"> PAGEREF _Toc56180223 \h </w:instrText>
+              <w:instrText xml:space="preserve"> PAGEREF _Toc56263923 \h </w:instrText>
             </w:r>
             <w:r>
               <w:rPr>
@@ -1728,7 +1871,7 @@
                 <w:noProof/>
                 <w:webHidden/>
               </w:rPr>
-              <w:t>21</w:t>
+              <w:t>22</w:t>
             </w:r>
             <w:r>
               <w:rPr>
@@ -1751,7 +1894,7 @@
               <w:lang w:eastAsia="nl-NL"/>
             </w:rPr>
           </w:pPr>
-          <w:hyperlink w:anchor="_Toc56180224" w:history="1">
+          <w:hyperlink w:anchor="_Toc56263924" w:history="1">
             <w:r>
               <w:rPr>
                 <w:noProof/>
@@ -1771,7 +1914,7 @@
                 <w:noProof/>
                 <w:webHidden/>
               </w:rPr>
-              <w:instrText xml:space="preserve"> PAGEREF _Toc56180224 \h </w:instrText>
+              <w:instrText xml:space="preserve"> PAGEREF _Toc56263924 \h </w:instrText>
             </w:r>
             <w:r>
               <w:rPr>
@@ -1791,77 +1934,7 @@
                 <w:noProof/>
                 <w:webHidden/>
               </w:rPr>
-              <w:t>21</w:t>
-            </w:r>
-            <w:r>
-              <w:rPr>
-                <w:noProof/>
-                <w:webHidden/>
-              </w:rPr>
-              <w:fldChar w:fldCharType="end"/>
-            </w:r>
-          </w:hyperlink>
-        </w:p>
-        <w:p>
-          <w:pPr>
-            <w:pStyle w:val="Inhopg2"/>
-            <w:tabs>
-              <w:tab w:val="right" w:leader="dot" w:pos="9062"/>
-            </w:tabs>
-            <w:rPr>
-              <w:rFonts w:eastAsiaTheme="minorEastAsia"/>
-              <w:noProof/>
-              <w:lang w:eastAsia="nl-NL"/>
-            </w:rPr>
-          </w:pPr>
-          <w:hyperlink w:anchor="_Toc56180225" w:history="1">
-            <w:r>
-              <w:rPr>
-                <w:rStyle w:val="Hyperlink"/>
-                <w:noProof/>
-              </w:rPr>
-              <w:t>Cpu tempratuur geschiedenis</w:t>
-            </w:r>
-            <w:r>
-              <w:rPr>
-                <w:noProof/>
-                <w:webHidden/>
-              </w:rPr>
-              <w:tab/>
-            </w:r>
-            <w:r>
-              <w:rPr>
-                <w:noProof/>
-                <w:webHidden/>
-              </w:rPr>
-              <w:fldChar w:fldCharType="begin"/>
-            </w:r>
-            <w:r>
-              <w:rPr>
-                <w:noProof/>
-                <w:webHidden/>
-              </w:rPr>
-              <w:instrText xml:space="preserve"> PAGEREF _Toc56180225 \h </w:instrText>
-            </w:r>
-            <w:r>
-              <w:rPr>
-                <w:noProof/>
-                <w:webHidden/>
-              </w:rPr>
-            </w:r>
-            <w:r>
-              <w:rPr>
-                <w:noProof/>
-                <w:webHidden/>
-              </w:rPr>
-              <w:fldChar w:fldCharType="separate"/>
-            </w:r>
-            <w:r>
-              <w:rPr>
-                <w:noProof/>
-                <w:webHidden/>
-              </w:rPr>
-              <w:t>9</w:t>
+              <w:t>22</w:t>
             </w:r>
             <w:r>
               <w:rPr>
@@ -1884,7 +1957,7 @@
               <w:lang w:eastAsia="nl-NL"/>
             </w:rPr>
           </w:pPr>
-          <w:hyperlink w:anchor="_Toc56180226" w:history="1">
+          <w:hyperlink w:anchor="_Toc56263925" w:history="1">
             <w:r>
               <w:rPr>
                 <w:rStyle w:val="Hyperlink"/>
@@ -1911,7 +1984,7 @@
                 <w:noProof/>
                 <w:webHidden/>
               </w:rPr>
-              <w:instrText xml:space="preserve"> PAGEREF _Toc56180226 \h </w:instrText>
+              <w:instrText xml:space="preserve"> PAGEREF _Toc56263925 \h </w:instrText>
             </w:r>
             <w:r>
               <w:rPr>
@@ -1931,7 +2004,7 @@
                 <w:noProof/>
                 <w:webHidden/>
               </w:rPr>
-              <w:t>22</w:t>
+              <w:t>23</w:t>
             </w:r>
             <w:r>
               <w:rPr>
@@ -1954,7 +2027,7 @@
               <w:lang w:eastAsia="nl-NL"/>
             </w:rPr>
           </w:pPr>
-          <w:hyperlink w:anchor="_Toc56180227" w:history="1">
+          <w:hyperlink w:anchor="_Toc56263926" w:history="1">
             <w:r>
               <w:rPr>
                 <w:rStyle w:val="Hyperlink"/>
@@ -1981,7 +2054,7 @@
                 <w:noProof/>
                 <w:webHidden/>
               </w:rPr>
-              <w:instrText xml:space="preserve"> PAGEREF _Toc56180227 \h </w:instrText>
+              <w:instrText xml:space="preserve"> PAGEREF _Toc56263926 \h </w:instrText>
             </w:r>
             <w:r>
               <w:rPr>
@@ -2001,7 +2074,7 @@
                 <w:noProof/>
                 <w:webHidden/>
               </w:rPr>
-              <w:t>22</w:t>
+              <w:t>23</w:t>
             </w:r>
             <w:r>
               <w:rPr>
@@ -2038,7 +2111,7 @@
         <w:pStyle w:val="Kop1"/>
         <w:jc w:val="center"/>
       </w:pPr>
-      <w:bookmarkStart w:id="0" w:name="_Toc56180201"/>
+      <w:bookmarkStart w:id="0" w:name="_Toc56263899"/>
       <w:r>
         <w:lastRenderedPageBreak/>
         <w:t>Beschrijving opstelling</w:t>
@@ -2047,10 +2120,7 @@
     </w:p>
     <w:p>
       <w:r>
-        <w:t>M</w:t>
-      </w:r>
-      <w:r>
-        <w:t xml:space="preserve">ijn project is het lezen van tempratuur intern en extern. </w:t>
+        <w:t xml:space="preserve">Mijn project is het lezen van tempratuur intern en extern. </w:t>
       </w:r>
       <w:proofErr w:type="spellStart"/>
       <w:r>
@@ -2058,21 +2128,12 @@
       </w:r>
       <w:proofErr w:type="spellEnd"/>
       <w:r>
-        <w:t xml:space="preserve"> die je uit en aan kunt zetten</w:t>
-      </w:r>
-      <w:r>
-        <w:t xml:space="preserve"> en ook in  morse code kunt laten knipperen</w:t>
-      </w:r>
-      <w:r>
-        <w:t>.</w:t>
-      </w:r>
-    </w:p>
-    <w:p>
-      <w:r>
-        <w:t>D</w:t>
-      </w:r>
-      <w:r>
-        <w:t xml:space="preserve">e tempraturen worden elke 30 seconde </w:t>
+        <w:t xml:space="preserve"> die je uit en aan kunt zetten en ook in  morse code kunt laten knipperen.</w:t>
+      </w:r>
+    </w:p>
+    <w:p>
+      <w:r>
+        <w:t xml:space="preserve">De tempraturen worden elke 30 seconde </w:t>
       </w:r>
       <w:proofErr w:type="spellStart"/>
       <w:r>
@@ -2080,98 +2141,65 @@
       </w:r>
       <w:proofErr w:type="spellEnd"/>
       <w:r>
+        <w:t xml:space="preserve"> en je kunt de geschiedenis van de </w:t>
+      </w:r>
+      <w:proofErr w:type="spellStart"/>
+      <w:r>
+        <w:t>cpu</w:t>
+      </w:r>
+      <w:proofErr w:type="spellEnd"/>
+      <w:r>
+        <w:t xml:space="preserve"> tempratuur ophalen.</w:t>
+      </w:r>
+    </w:p>
+    <w:p/>
+    <w:p>
+      <w:r>
+        <w:t xml:space="preserve">Ik heb de </w:t>
+      </w:r>
+      <w:proofErr w:type="spellStart"/>
+      <w:r>
+        <w:t>api</w:t>
+      </w:r>
+      <w:proofErr w:type="spellEnd"/>
+      <w:r>
+        <w:t xml:space="preserve"> in de </w:t>
+      </w:r>
+      <w:proofErr w:type="spellStart"/>
+      <w:r>
+        <w:t>framework</w:t>
+      </w:r>
+      <w:proofErr w:type="spellEnd"/>
+      <w:r>
         <w:t xml:space="preserve"> </w:t>
       </w:r>
-      <w:r>
-        <w:t xml:space="preserve">en je kunt de geschiedenis van </w:t>
-      </w:r>
+      <w:proofErr w:type="spellStart"/>
+      <w:r>
+        <w:t>laravel</w:t>
+      </w:r>
+      <w:proofErr w:type="spellEnd"/>
+      <w:r>
+        <w:t xml:space="preserve"> gedaan en alleen daarvoor heb ik alleen </w:t>
+      </w:r>
+      <w:proofErr w:type="spellStart"/>
+      <w:r>
+        <w:t>php</w:t>
+      </w:r>
+      <w:proofErr w:type="spellEnd"/>
+      <w:r>
+        <w:t xml:space="preserve"> voor gebruikt.</w:t>
+      </w:r>
+    </w:p>
+    <w:p/>
+    <w:p>
       <w:r>
         <w:t xml:space="preserve">de </w:t>
       </w:r>
-      <w:proofErr w:type="spellStart"/>
-      <w:r>
-        <w:t>cpu</w:t>
-      </w:r>
-      <w:proofErr w:type="spellEnd"/>
-      <w:r>
-        <w:t xml:space="preserve"> tempratuur ophalen.</w:t>
-      </w:r>
-    </w:p>
-    <w:p/>
-    <w:p>
-      <w:r>
-        <w:t>I</w:t>
-      </w:r>
-      <w:r>
-        <w:t xml:space="preserve">k heb de </w:t>
-      </w:r>
-      <w:proofErr w:type="spellStart"/>
-      <w:r>
-        <w:t>api</w:t>
-      </w:r>
-      <w:proofErr w:type="spellEnd"/>
-      <w:r>
-        <w:t xml:space="preserve"> in </w:t>
-      </w:r>
-      <w:r>
-        <w:t xml:space="preserve">de </w:t>
-      </w:r>
-      <w:proofErr w:type="spellStart"/>
-      <w:r>
-        <w:t>framework</w:t>
-      </w:r>
-      <w:proofErr w:type="spellEnd"/>
-      <w:r>
-        <w:t xml:space="preserve"> </w:t>
-      </w:r>
-      <w:proofErr w:type="spellStart"/>
-      <w:r>
-        <w:t>laravel</w:t>
-      </w:r>
-      <w:proofErr w:type="spellEnd"/>
-      <w:r>
-        <w:t xml:space="preserve"> gedaan</w:t>
-      </w:r>
-      <w:r>
-        <w:t xml:space="preserve"> en alleen daarvoor heb ik alleen </w:t>
-      </w:r>
-      <w:proofErr w:type="spellStart"/>
-      <w:r>
-        <w:t>php</w:t>
-      </w:r>
-      <w:proofErr w:type="spellEnd"/>
-      <w:r>
-        <w:t xml:space="preserve"> voor gebruikt</w:t>
-      </w:r>
-      <w:r>
-        <w:t>.</w:t>
-      </w:r>
-    </w:p>
-    <w:p/>
-    <w:p>
-      <w:r>
-        <w:t xml:space="preserve">de </w:t>
-      </w:r>
       <w:r>
         <w:t xml:space="preserve">grafische </w:t>
       </w:r>
       <w:r>
-        <w:t xml:space="preserve">kant heb ik met </w:t>
-      </w:r>
-      <w:r>
-        <w:t>HTML, CSS</w:t>
-      </w:r>
-      <w:r>
-        <w:t xml:space="preserve"> en </w:t>
-      </w:r>
-      <w:r>
-        <w:t>JQUERY</w:t>
-      </w:r>
-      <w:r>
-        <w:t xml:space="preserve"> gedaan.</w:t>
-      </w:r>
-      <w:r>
-        <w:t xml:space="preserve"> Dit draait op mijn eigen laptop hierin kun je de </w:t>
+        <w:t xml:space="preserve">kant heb ik met HTML, CSS en JQUERY gedaan. Dit draait op mijn eigen laptop hierin kun je de </w:t>
       </w:r>
       <w:proofErr w:type="spellStart"/>
       <w:r>
@@ -2192,7 +2220,7 @@
         <w:pStyle w:val="Kop1"/>
         <w:jc w:val="center"/>
       </w:pPr>
-      <w:bookmarkStart w:id="1" w:name="_Toc56180202"/>
+      <w:bookmarkStart w:id="1" w:name="_Toc56263900"/>
       <w:r>
         <w:lastRenderedPageBreak/>
         <w:t>Gebruikte hardware</w:t>
@@ -2281,13 +2309,7 @@
     </w:p>
     <w:p>
       <w:r>
-        <w:t xml:space="preserve">•1x </w:t>
-      </w:r>
-      <w:r>
-        <w:t>groene</w:t>
-      </w:r>
-      <w:r>
-        <w:t xml:space="preserve"> LED</w:t>
+        <w:t>•1x groene LED</w:t>
       </w:r>
     </w:p>
     <w:p>
@@ -2317,7 +2339,7 @@
           <w:shd w:val="clear" w:color="auto" w:fill="FFFFFF"/>
         </w:rPr>
       </w:pPr>
-      <w:bookmarkStart w:id="2" w:name="_Toc56180203"/>
+      <w:bookmarkStart w:id="2" w:name="_Toc56263901"/>
       <w:r>
         <w:rPr>
           <w:rFonts w:ascii="Arial" w:hAnsi="Arial" w:cs="Arial"/>
@@ -2598,82 +2620,36 @@
     <w:p>
       <w:pPr>
         <w:pStyle w:val="Kop1"/>
-        <w:jc w:val="center"/>
         <w:rPr>
           <w:shd w:val="clear" w:color="auto" w:fill="FFFFFF"/>
         </w:rPr>
       </w:pPr>
-      <w:bookmarkStart w:id="3" w:name="_Toc56180204"/>
-      <w:r>
-        <w:rPr>
-          <w:rFonts w:ascii="Arial" w:hAnsi="Arial" w:cs="Arial"/>
-          <w:sz w:val="27"/>
-          <w:szCs w:val="27"/>
+      <w:bookmarkStart w:id="3" w:name="_Toc56263902"/>
+      <w:r>
+        <w:rPr>
           <w:shd w:val="clear" w:color="auto" w:fill="FFFFFF"/>
         </w:rPr>
         <w:lastRenderedPageBreak/>
-        <w:t>Uitleg code met snippets</w:t>
+        <w:t>Schematische opstelling</w:t>
       </w:r>
       <w:bookmarkEnd w:id="3"/>
     </w:p>
     <w:p>
       <w:pPr>
-        <w:pStyle w:val="Kop1"/>
-        <w:jc w:val="center"/>
+        <w:rPr>
+          <w:shd w:val="clear" w:color="auto" w:fill="FFFFFF"/>
+        </w:rPr>
       </w:pPr>
-    </w:p>
-    <w:p>
-      <w:pPr>
-        <w:pStyle w:val="Kop2"/>
-      </w:pPr>
-      <w:bookmarkStart w:id="4" w:name="_Toc56180205"/>
-      <w:proofErr w:type="spellStart"/>
-      <w:r>
-        <w:t>Api</w:t>
-      </w:r>
-      <w:proofErr w:type="spellEnd"/>
-      <w:r>
-        <w:t xml:space="preserve"> </w:t>
-      </w:r>
-      <w:proofErr w:type="spellStart"/>
-      <w:r>
-        <w:t>routings</w:t>
-      </w:r>
-      <w:bookmarkEnd w:id="4"/>
-      <w:proofErr w:type="spellEnd"/>
-    </w:p>
-    <w:p>
-      <w:pPr>
+      <w:r>
         <w:rPr>
           <w:noProof/>
-        </w:rPr>
-      </w:pPr>
-      <w:r>
-        <w:t xml:space="preserve">Dit verbind de </w:t>
-      </w:r>
-      <w:proofErr w:type="spellStart"/>
-      <w:r>
-        <w:t>url</w:t>
-      </w:r>
-      <w:proofErr w:type="spellEnd"/>
-      <w:r>
-        <w:t xml:space="preserve"> met de juist class en functie</w:t>
-      </w:r>
-      <w:r>
-        <w:rPr>
-          <w:noProof/>
-        </w:rPr>
-        <w:t xml:space="preserve"> </w:t>
-      </w:r>
-      <w:r>
-        <w:rPr>
-          <w:noProof/>
+          <w:shd w:val="clear" w:color="auto" w:fill="FFFFFF"/>
         </w:rPr>
         <w:drawing>
-          <wp:inline distT="0" distB="0" distL="0" distR="0" wp14:anchorId="53446449" wp14:editId="165997D9">
-            <wp:extent cx="5760720" cy="1364615"/>
-            <wp:effectExtent l="0" t="0" r="0" b="6985"/>
-            <wp:docPr id="1" name="Afbeelding 1"/>
+          <wp:inline distT="0" distB="0" distL="0" distR="0" wp14:anchorId="2723E293" wp14:editId="4C3B0BC6">
+            <wp:extent cx="5760720" cy="3231515"/>
+            <wp:effectExtent l="0" t="0" r="0" b="0"/>
+            <wp:docPr id="2" name="Afbeelding 2"/>
             <wp:cNvGraphicFramePr>
               <a:graphicFrameLocks xmlns:a="http://schemas.openxmlformats.org/drawingml/2006/main" noChangeAspect="1"/>
             </wp:cNvGraphicFramePr>
@@ -2681,11 +2657,17 @@
               <a:graphicData uri="http://schemas.openxmlformats.org/drawingml/2006/picture">
                 <pic:pic xmlns:pic="http://schemas.openxmlformats.org/drawingml/2006/picture">
                   <pic:nvPicPr>
-                    <pic:cNvPr id="1" name=""/>
+                    <pic:cNvPr id="2" name="Afbeelding 2"/>
                     <pic:cNvPicPr/>
                   </pic:nvPicPr>
                   <pic:blipFill>
-                    <a:blip r:embed="rId5"/>
+                    <a:blip r:embed="rId5">
+                      <a:extLst>
+                        <a:ext uri="{28A0092B-C50C-407E-A947-70E740481C1C}">
+                          <a14:useLocalDpi xmlns:a14="http://schemas.microsoft.com/office/drawing/2010/main" val="0"/>
+                        </a:ext>
+                      </a:extLst>
+                    </a:blip>
                     <a:stretch>
                       <a:fillRect/>
                     </a:stretch>
@@ -2693,7 +2675,7 @@
                   <pic:spPr>
                     <a:xfrm>
                       <a:off x="0" y="0"/>
-                      <a:ext cx="5760720" cy="1364615"/>
+                      <a:ext cx="5760720" cy="3231515"/>
                     </a:xfrm>
                     <a:prstGeom prst="rect">
                       <a:avLst/>
@@ -2705,82 +2687,92 @@
           </wp:inline>
         </w:drawing>
       </w:r>
+      <w:r>
+        <w:rPr>
+          <w:shd w:val="clear" w:color="auto" w:fill="FFFFFF"/>
+        </w:rPr>
+        <w:br w:type="page"/>
+      </w:r>
     </w:p>
     <w:p>
       <w:pPr>
-        <w:rPr>
-          <w:noProof/>
+        <w:pStyle w:val="Kop1"/>
+        <w:jc w:val="center"/>
+        <w:rPr>
+          <w:shd w:val="clear" w:color="auto" w:fill="FFFFFF"/>
         </w:rPr>
       </w:pPr>
-    </w:p>
-    <w:p/>
-    <w:p>
-      <w:r>
-        <w:br w:type="page"/>
-      </w:r>
+      <w:bookmarkStart w:id="4" w:name="_Toc56263903"/>
+      <w:r>
+        <w:rPr>
+          <w:rFonts w:ascii="Arial" w:hAnsi="Arial" w:cs="Arial"/>
+          <w:sz w:val="27"/>
+          <w:szCs w:val="27"/>
+          <w:shd w:val="clear" w:color="auto" w:fill="FFFFFF"/>
+        </w:rPr>
+        <w:lastRenderedPageBreak/>
+        <w:t>Uitleg code met snippets</w:t>
+      </w:r>
+      <w:bookmarkEnd w:id="4"/>
+    </w:p>
+    <w:p>
+      <w:pPr>
+        <w:pStyle w:val="Kop1"/>
+        <w:jc w:val="center"/>
+      </w:pPr>
     </w:p>
     <w:p>
       <w:pPr>
         <w:pStyle w:val="Kop2"/>
+      </w:pPr>
+      <w:bookmarkStart w:id="5" w:name="_Toc56263904"/>
+      <w:proofErr w:type="spellStart"/>
+      <w:r>
+        <w:t>Api</w:t>
+      </w:r>
+      <w:proofErr w:type="spellEnd"/>
+      <w:r>
+        <w:t xml:space="preserve"> </w:t>
+      </w:r>
+      <w:proofErr w:type="spellStart"/>
+      <w:r>
+        <w:t>routings</w:t>
+      </w:r>
+      <w:bookmarkEnd w:id="5"/>
+      <w:proofErr w:type="spellEnd"/>
+    </w:p>
+    <w:p>
+      <w:pPr>
         <w:rPr>
           <w:noProof/>
         </w:rPr>
       </w:pPr>
-      <w:bookmarkStart w:id="5" w:name="_Toc56180206"/>
+      <w:r>
+        <w:t xml:space="preserve">Dit verbind de </w:t>
+      </w:r>
+      <w:proofErr w:type="spellStart"/>
+      <w:r>
+        <w:t>url</w:t>
+      </w:r>
+      <w:proofErr w:type="spellEnd"/>
+      <w:r>
+        <w:t xml:space="preserve"> met de juist class en functie</w:t>
+      </w:r>
       <w:r>
         <w:rPr>
           <w:noProof/>
         </w:rPr>
-        <w:lastRenderedPageBreak/>
-        <w:t>O</w:t>
+        <w:t xml:space="preserve"> </w:t>
       </w:r>
       <w:r>
         <w:rPr>
           <w:noProof/>
         </w:rPr>
-        <w:t xml:space="preserve">mgeving </w:t>
-      </w:r>
-      <w:r>
-        <w:rPr>
-          <w:noProof/>
-        </w:rPr>
-        <w:t>t</w:t>
-      </w:r>
-      <w:r>
-        <w:rPr>
-          <w:noProof/>
-        </w:rPr>
-        <w:t>empratuur</w:t>
-      </w:r>
-      <w:r>
-        <w:rPr>
-          <w:noProof/>
-        </w:rPr>
-        <w:t xml:space="preserve"> ophalen</w:t>
-      </w:r>
-      <w:bookmarkEnd w:id="5"/>
-    </w:p>
-    <w:p>
-      <w:r>
-        <w:rPr>
-          <w:noProof/>
-        </w:rPr>
-        <w:t>In deze functie werd de tempratuur van de omgeving op gevraagt (</w:t>
-      </w:r>
-      <w:r>
-        <w:t>DS18B20 temperatuur sensor )</w:t>
-      </w:r>
-    </w:p>
-    <w:p>
-      <w:r>
-        <w:rPr>
-          <w:noProof/>
-        </w:rPr>
         <w:drawing>
-          <wp:inline distT="0" distB="0" distL="0" distR="0" wp14:anchorId="0FA574C0" wp14:editId="5763236A">
-            <wp:extent cx="6026695" cy="7338060"/>
-            <wp:effectExtent l="0" t="0" r="0" b="0"/>
-            <wp:docPr id="3" name="Afbeelding 3"/>
+          <wp:inline distT="0" distB="0" distL="0" distR="0" wp14:anchorId="53446449" wp14:editId="165997D9">
+            <wp:extent cx="5760720" cy="1364615"/>
+            <wp:effectExtent l="0" t="0" r="0" b="6985"/>
+            <wp:docPr id="1" name="Afbeelding 1"/>
             <wp:cNvGraphicFramePr>
               <a:graphicFrameLocks xmlns:a="http://schemas.openxmlformats.org/drawingml/2006/main" noChangeAspect="1"/>
             </wp:cNvGraphicFramePr>
@@ -2800,7 +2792,7 @@
                   <pic:spPr>
                     <a:xfrm>
                       <a:off x="0" y="0"/>
-                      <a:ext cx="6047907" cy="7363887"/>
+                      <a:ext cx="5760720" cy="1364615"/>
                     </a:xfrm>
                     <a:prstGeom prst="rect">
                       <a:avLst/>
@@ -2814,6 +2806,14 @@
       </w:r>
     </w:p>
     <w:p>
+      <w:pPr>
+        <w:rPr>
+          <w:noProof/>
+        </w:rPr>
+      </w:pPr>
+    </w:p>
+    <w:p/>
+    <w:p>
       <w:r>
         <w:br w:type="page"/>
       </w:r>
@@ -2821,45 +2821,41 @@
     <w:p>
       <w:pPr>
         <w:pStyle w:val="Kop2"/>
+        <w:rPr>
+          <w:noProof/>
+        </w:rPr>
       </w:pPr>
-      <w:bookmarkStart w:id="6" w:name="_Toc56180207"/>
-      <w:proofErr w:type="spellStart"/>
-      <w:r>
+      <w:bookmarkStart w:id="6" w:name="_Toc56263905"/>
+      <w:r>
+        <w:rPr>
+          <w:noProof/>
+        </w:rPr>
         <w:lastRenderedPageBreak/>
-        <w:t>Cpu</w:t>
-      </w:r>
-      <w:proofErr w:type="spellEnd"/>
-      <w:r>
-        <w:t xml:space="preserve"> tempratuur ophalen</w:t>
+        <w:t>Omgeving tempratuur ophalen</w:t>
       </w:r>
       <w:bookmarkEnd w:id="6"/>
     </w:p>
     <w:p>
       <w:r>
-        <w:t xml:space="preserve">Hier word te tempratuur van de </w:t>
-      </w:r>
-      <w:proofErr w:type="spellStart"/>
-      <w:r>
-        <w:t>cpu</w:t>
-      </w:r>
-      <w:proofErr w:type="spellEnd"/>
-      <w:r>
-        <w:t xml:space="preserve"> opgehaald</w:t>
-      </w:r>
-      <w:r>
-        <w:t xml:space="preserve"> en in de database gestopt</w:t>
-      </w:r>
-    </w:p>
-    <w:p>
-      <w:r>
         <w:rPr>
           <w:noProof/>
         </w:rPr>
+        <w:t>In deze functie werd de tempratuur van de omgeving op gevraagt (</w:t>
+      </w:r>
+      <w:r>
+        <w:t>DS18B20 temperatuur sensor )</w:t>
+      </w:r>
+    </w:p>
+    <w:p>
+      <w:r>
+        <w:rPr>
+          <w:noProof/>
+        </w:rPr>
         <w:drawing>
-          <wp:inline distT="0" distB="0" distL="0" distR="0" wp14:anchorId="207BB2DB" wp14:editId="44894AFC">
-            <wp:extent cx="5760720" cy="3022600"/>
-            <wp:effectExtent l="0" t="0" r="0" b="6350"/>
-            <wp:docPr id="4" name="Afbeelding 4"/>
+          <wp:inline distT="0" distB="0" distL="0" distR="0" wp14:anchorId="0FA574C0" wp14:editId="5763236A">
+            <wp:extent cx="6026695" cy="7338060"/>
+            <wp:effectExtent l="0" t="0" r="0" b="0"/>
+            <wp:docPr id="3" name="Afbeelding 3"/>
             <wp:cNvGraphicFramePr>
               <a:graphicFrameLocks xmlns:a="http://schemas.openxmlformats.org/drawingml/2006/main" noChangeAspect="1"/>
             </wp:cNvGraphicFramePr>
@@ -2879,7 +2875,7 @@
                   <pic:spPr>
                     <a:xfrm>
                       <a:off x="0" y="0"/>
-                      <a:ext cx="5760720" cy="3022600"/>
+                      <a:ext cx="6047907" cy="7363887"/>
                     </a:xfrm>
                     <a:prstGeom prst="rect">
                       <a:avLst/>
@@ -2891,23 +2887,42 @@
           </wp:inline>
         </w:drawing>
       </w:r>
-      <w:r>
-        <w:t xml:space="preserve"> </w:t>
+    </w:p>
+    <w:p>
+      <w:r>
+        <w:br w:type="page"/>
       </w:r>
     </w:p>
     <w:p>
       <w:pPr>
         <w:pStyle w:val="Kop2"/>
       </w:pPr>
-      <w:bookmarkStart w:id="7" w:name="_Toc56180208"/>
-      <w:r>
-        <w:t>Tempratuur model</w:t>
+      <w:bookmarkStart w:id="7" w:name="_Toc56263906"/>
+      <w:proofErr w:type="spellStart"/>
+      <w:r>
+        <w:lastRenderedPageBreak/>
+        <w:t>Cpu</w:t>
+      </w:r>
+      <w:proofErr w:type="spellEnd"/>
+      <w:r>
+        <w:t xml:space="preserve"> tempratuur ophalen</w:t>
       </w:r>
       <w:bookmarkEnd w:id="7"/>
     </w:p>
     <w:p>
       <w:r>
-        <w:t>Dit is de tempratuur model die gebruikt werd voor het opslaan en ophalen van de geschiedenis.</w:t>
+        <w:t xml:space="preserve">Hier word te tempratuur van de </w:t>
+      </w:r>
+      <w:proofErr w:type="spellStart"/>
+      <w:r>
+        <w:t>cpu</w:t>
+      </w:r>
+      <w:proofErr w:type="spellEnd"/>
+      <w:r>
+        <w:t xml:space="preserve"> opgehaald</w:t>
+      </w:r>
+      <w:r>
+        <w:t xml:space="preserve"> en in de database gestopt</w:t>
       </w:r>
     </w:p>
     <w:p>
@@ -2916,10 +2931,10 @@
           <w:noProof/>
         </w:rPr>
         <w:drawing>
-          <wp:inline distT="0" distB="0" distL="0" distR="0" wp14:anchorId="5F04F02F" wp14:editId="5B7F2612">
-            <wp:extent cx="4162425" cy="2543175"/>
-            <wp:effectExtent l="0" t="0" r="9525" b="9525"/>
-            <wp:docPr id="6" name="Afbeelding 6"/>
+          <wp:inline distT="0" distB="0" distL="0" distR="0" wp14:anchorId="207BB2DB" wp14:editId="44894AFC">
+            <wp:extent cx="5760720" cy="3022600"/>
+            <wp:effectExtent l="0" t="0" r="0" b="6350"/>
+            <wp:docPr id="4" name="Afbeelding 4"/>
             <wp:cNvGraphicFramePr>
               <a:graphicFrameLocks xmlns:a="http://schemas.openxmlformats.org/drawingml/2006/main" noChangeAspect="1"/>
             </wp:cNvGraphicFramePr>
@@ -2939,7 +2954,7 @@
                   <pic:spPr>
                     <a:xfrm>
                       <a:off x="0" y="0"/>
-                      <a:ext cx="4162425" cy="2543175"/>
+                      <a:ext cx="5760720" cy="3022600"/>
                     </a:xfrm>
                     <a:prstGeom prst="rect">
                       <a:avLst/>
@@ -2956,35 +2971,19 @@
       </w:r>
     </w:p>
     <w:p>
-      <w:r>
-        <w:br w:type="page"/>
-      </w:r>
-    </w:p>
-    <w:p>
       <w:pPr>
         <w:pStyle w:val="Kop2"/>
       </w:pPr>
-      <w:bookmarkStart w:id="8" w:name="_Toc56180225"/>
-      <w:proofErr w:type="spellStart"/>
-      <w:r>
-        <w:lastRenderedPageBreak/>
-        <w:t>Cpu</w:t>
-      </w:r>
-      <w:proofErr w:type="spellEnd"/>
-      <w:r>
-        <w:t xml:space="preserve"> tempratuur geschiedenis</w:t>
+      <w:bookmarkStart w:id="8" w:name="_Toc56263907"/>
+      <w:r>
+        <w:t>Tempratuur model</w:t>
       </w:r>
       <w:bookmarkEnd w:id="8"/>
     </w:p>
     <w:p>
       <w:r>
-        <w:t xml:space="preserve">Deze functie haalt de tempratuur geschiedenis op van de </w:t>
-      </w:r>
-      <w:proofErr w:type="spellStart"/>
-      <w:r>
-        <w:t>cpu</w:t>
-      </w:r>
-      <w:proofErr w:type="spellEnd"/>
+        <w:t>Dit is de tempratuur model die gebruikt werd voor het opslaan en ophalen van de geschiedenis.</w:t>
+      </w:r>
     </w:p>
     <w:p>
       <w:r>
@@ -2992,10 +2991,10 @@
           <w:noProof/>
         </w:rPr>
         <w:drawing>
-          <wp:inline distT="0" distB="0" distL="0" distR="0" wp14:anchorId="4BBC5763" wp14:editId="137152E6">
-            <wp:extent cx="5760720" cy="3331845"/>
-            <wp:effectExtent l="0" t="0" r="0" b="1905"/>
-            <wp:docPr id="5" name="Afbeelding 5"/>
+          <wp:inline distT="0" distB="0" distL="0" distR="0" wp14:anchorId="5F04F02F" wp14:editId="5B7F2612">
+            <wp:extent cx="4162425" cy="2543175"/>
+            <wp:effectExtent l="0" t="0" r="9525" b="9525"/>
+            <wp:docPr id="6" name="Afbeelding 6"/>
             <wp:cNvGraphicFramePr>
               <a:graphicFrameLocks xmlns:a="http://schemas.openxmlformats.org/drawingml/2006/main" noChangeAspect="1"/>
             </wp:cNvGraphicFramePr>
@@ -3015,7 +3014,7 @@
                   <pic:spPr>
                     <a:xfrm>
                       <a:off x="0" y="0"/>
-                      <a:ext cx="5760720" cy="3331845"/>
+                      <a:ext cx="4162425" cy="2543175"/>
                     </a:xfrm>
                     <a:prstGeom prst="rect">
                       <a:avLst/>
@@ -3027,86 +3026,40 @@
           </wp:inline>
         </w:drawing>
       </w:r>
-    </w:p>
-    <w:p/>
-    <w:p/>
-    <w:p/>
-    <w:p/>
-    <w:p/>
-    <w:p/>
-    <w:p/>
-    <w:p/>
-    <w:p/>
-    <w:p/>
-    <w:p/>
-    <w:p/>
-    <w:p/>
-    <w:p/>
-    <w:p/>
-    <w:p/>
+      <w:r>
+        <w:t xml:space="preserve"> </w:t>
+      </w:r>
+    </w:p>
+    <w:p>
+      <w:r>
+        <w:br w:type="page"/>
+      </w:r>
+    </w:p>
     <w:p>
       <w:pPr>
         <w:pStyle w:val="Kop2"/>
       </w:pPr>
-      <w:bookmarkStart w:id="9" w:name="_Toc56180209"/>
+      <w:bookmarkStart w:id="9" w:name="_Toc56263908"/>
       <w:proofErr w:type="spellStart"/>
       <w:r>
         <w:lastRenderedPageBreak/>
-        <w:t>Leds</w:t>
-      </w:r>
-      <w:proofErr w:type="spellEnd"/>
-      <w:r>
-        <w:t xml:space="preserve"> ophalen</w:t>
+        <w:t>Cpu</w:t>
+      </w:r>
+      <w:proofErr w:type="spellEnd"/>
+      <w:r>
+        <w:t xml:space="preserve"> tempratuur geschiedenis</w:t>
       </w:r>
       <w:bookmarkEnd w:id="9"/>
     </w:p>
     <w:p>
       <w:r>
-        <w:t xml:space="preserve">Deze functie haalde alle </w:t>
-      </w:r>
-      <w:proofErr w:type="spellStart"/>
-      <w:r>
-        <w:t>pins</w:t>
-      </w:r>
-      <w:proofErr w:type="spellEnd"/>
-      <w:r>
-        <w:t xml:space="preserve"> op die je kon besturen wat bij deze project </w:t>
-      </w:r>
-      <w:proofErr w:type="spellStart"/>
-      <w:r>
-        <w:t>leds</w:t>
-      </w:r>
-      <w:proofErr w:type="spellEnd"/>
-      <w:r>
-        <w:t xml:space="preserve"> waren en boven in is de array met </w:t>
-      </w:r>
-      <w:proofErr w:type="spellStart"/>
-      <w:r>
-        <w:t>pins</w:t>
-      </w:r>
-      <w:proofErr w:type="spellEnd"/>
-      <w:r>
-        <w:t xml:space="preserve"> van de </w:t>
-      </w:r>
-      <w:proofErr w:type="spellStart"/>
-      <w:r>
-        <w:t>raspberry</w:t>
-      </w:r>
-      <w:proofErr w:type="spellEnd"/>
-      <w:r>
-        <w:t xml:space="preserve"> pi zelf die je nodig hebt om de goede pin aan te sturen. In deze geval nummer 0 en 1 op de </w:t>
-      </w:r>
-      <w:proofErr w:type="spellStart"/>
-      <w:r>
-        <w:t>WiringPi</w:t>
-      </w:r>
-      <w:proofErr w:type="spellEnd"/>
-      <w:r>
-        <w:t xml:space="preserve"> prototype board</w:t>
-      </w:r>
-      <w:r>
-        <w:t>.</w:t>
-      </w:r>
+        <w:t xml:space="preserve">Deze functie haalt de tempratuur geschiedenis op van de </w:t>
+      </w:r>
+      <w:proofErr w:type="spellStart"/>
+      <w:r>
+        <w:t>cpu</w:t>
+      </w:r>
+      <w:proofErr w:type="spellEnd"/>
     </w:p>
     <w:p>
       <w:r>
@@ -3114,10 +3067,10 @@
           <w:noProof/>
         </w:rPr>
         <w:drawing>
-          <wp:inline distT="0" distB="0" distL="0" distR="0" wp14:anchorId="284AAE6D" wp14:editId="541250C1">
-            <wp:extent cx="5760720" cy="4813935"/>
-            <wp:effectExtent l="0" t="0" r="0" b="5715"/>
-            <wp:docPr id="7" name="Afbeelding 7"/>
+          <wp:inline distT="0" distB="0" distL="0" distR="0" wp14:anchorId="4BBC5763" wp14:editId="137152E6">
+            <wp:extent cx="5760720" cy="3331845"/>
+            <wp:effectExtent l="0" t="0" r="0" b="1905"/>
+            <wp:docPr id="5" name="Afbeelding 5"/>
             <wp:cNvGraphicFramePr>
               <a:graphicFrameLocks xmlns:a="http://schemas.openxmlformats.org/drawingml/2006/main" noChangeAspect="1"/>
             </wp:cNvGraphicFramePr>
@@ -3137,7 +3090,7 @@
                   <pic:spPr>
                     <a:xfrm>
                       <a:off x="0" y="0"/>
-                      <a:ext cx="5760720" cy="4813935"/>
+                      <a:ext cx="5760720" cy="3331845"/>
                     </a:xfrm>
                     <a:prstGeom prst="rect">
                       <a:avLst/>
@@ -3151,16 +3104,26 @@
       </w:r>
     </w:p>
     <w:p/>
-    <w:p>
-      <w:r>
-        <w:br w:type="page"/>
-      </w:r>
-    </w:p>
+    <w:p/>
+    <w:p/>
+    <w:p/>
+    <w:p/>
+    <w:p/>
+    <w:p/>
+    <w:p/>
+    <w:p/>
+    <w:p/>
+    <w:p/>
+    <w:p/>
+    <w:p/>
+    <w:p/>
+    <w:p/>
+    <w:p/>
     <w:p>
       <w:pPr>
         <w:pStyle w:val="Kop2"/>
       </w:pPr>
-      <w:bookmarkStart w:id="10" w:name="_Toc56180210"/>
+      <w:bookmarkStart w:id="10" w:name="_Toc56263909"/>
       <w:proofErr w:type="spellStart"/>
       <w:r>
         <w:lastRenderedPageBreak/>
@@ -3168,21 +3131,21 @@
       </w:r>
       <w:proofErr w:type="spellEnd"/>
       <w:r>
-        <w:t xml:space="preserve"> aansturen</w:t>
+        <w:t xml:space="preserve"> ophalen</w:t>
       </w:r>
       <w:bookmarkEnd w:id="10"/>
     </w:p>
     <w:p>
       <w:r>
-        <w:t xml:space="preserve">In deze functie kun je met de in komende </w:t>
-      </w:r>
-      <w:proofErr w:type="spellStart"/>
-      <w:r>
-        <w:t>json</w:t>
-      </w:r>
-      <w:proofErr w:type="spellEnd"/>
-      <w:r>
-        <w:t xml:space="preserve"> post de </w:t>
+        <w:t xml:space="preserve">Deze functie haalde alle </w:t>
+      </w:r>
+      <w:proofErr w:type="spellStart"/>
+      <w:r>
+        <w:t>pins</w:t>
+      </w:r>
+      <w:proofErr w:type="spellEnd"/>
+      <w:r>
+        <w:t xml:space="preserve"> op die je kon besturen wat bij deze project </w:t>
       </w:r>
       <w:proofErr w:type="spellStart"/>
       <w:r>
@@ -3190,11 +3153,11 @@
       </w:r>
       <w:proofErr w:type="spellEnd"/>
       <w:r>
-        <w:t xml:space="preserve"> aansturen let wel op 1 is uit en 0 is aan.  Het pakt namelijk de </w:t>
-      </w:r>
-      <w:proofErr w:type="spellStart"/>
-      <w:r>
-        <w:t>id</w:t>
+        <w:t xml:space="preserve"> waren en boven in is de array met </w:t>
+      </w:r>
+      <w:proofErr w:type="spellStart"/>
+      <w:r>
+        <w:t>pins</w:t>
       </w:r>
       <w:proofErr w:type="spellEnd"/>
       <w:r>
@@ -3202,27 +3165,19 @@
       </w:r>
       <w:proofErr w:type="spellStart"/>
       <w:r>
-        <w:t>json</w:t>
-      </w:r>
-      <w:proofErr w:type="spellEnd"/>
-      <w:r>
-        <w:t xml:space="preserve"> en de status en dan </w:t>
-      </w:r>
-      <w:proofErr w:type="spellStart"/>
-      <w:r>
-        <w:t>gevolgens</w:t>
-      </w:r>
-      <w:proofErr w:type="spellEnd"/>
-      <w:r>
-        <w:t xml:space="preserve"> kijkt die bij welke pin de </w:t>
-      </w:r>
-      <w:proofErr w:type="spellStart"/>
-      <w:r>
-        <w:t>id</w:t>
-      </w:r>
-      <w:proofErr w:type="spellEnd"/>
-      <w:r>
-        <w:t xml:space="preserve"> hoort en gebruikt dat om de pin aan te sturen.</w:t>
+        <w:t>raspberry</w:t>
+      </w:r>
+      <w:proofErr w:type="spellEnd"/>
+      <w:r>
+        <w:t xml:space="preserve"> pi zelf die je nodig hebt om de goede pin aan te sturen. In deze geval nummer 0 en 1 op de </w:t>
+      </w:r>
+      <w:proofErr w:type="spellStart"/>
+      <w:r>
+        <w:t>WiringPi</w:t>
+      </w:r>
+      <w:proofErr w:type="spellEnd"/>
+      <w:r>
+        <w:t xml:space="preserve"> prototype board.</w:t>
       </w:r>
     </w:p>
     <w:p>
@@ -3231,10 +3186,10 @@
           <w:noProof/>
         </w:rPr>
         <w:drawing>
-          <wp:inline distT="0" distB="0" distL="0" distR="0" wp14:anchorId="033E7FD6" wp14:editId="0FBAEA9E">
-            <wp:extent cx="4505325" cy="3105150"/>
-            <wp:effectExtent l="0" t="0" r="9525" b="0"/>
-            <wp:docPr id="8" name="Afbeelding 8"/>
+          <wp:inline distT="0" distB="0" distL="0" distR="0" wp14:anchorId="284AAE6D" wp14:editId="541250C1">
+            <wp:extent cx="5760720" cy="4813935"/>
+            <wp:effectExtent l="0" t="0" r="0" b="5715"/>
+            <wp:docPr id="7" name="Afbeelding 7"/>
             <wp:cNvGraphicFramePr>
               <a:graphicFrameLocks xmlns:a="http://schemas.openxmlformats.org/drawingml/2006/main" noChangeAspect="1"/>
             </wp:cNvGraphicFramePr>
@@ -3254,7 +3209,7 @@
                   <pic:spPr>
                     <a:xfrm>
                       <a:off x="0" y="0"/>
-                      <a:ext cx="4505325" cy="3105150"/>
+                      <a:ext cx="5760720" cy="4813935"/>
                     </a:xfrm>
                     <a:prstGeom prst="rect">
                       <a:avLst/>
@@ -3266,9 +3221,6 @@
           </wp:inline>
         </w:drawing>
       </w:r>
-      <w:r>
-        <w:t xml:space="preserve"> </w:t>
-      </w:r>
     </w:p>
     <w:p/>
     <w:p>
@@ -3280,24 +3232,29 @@
       <w:pPr>
         <w:pStyle w:val="Kop2"/>
       </w:pPr>
-      <w:bookmarkStart w:id="11" w:name="_Toc56180211"/>
+      <w:bookmarkStart w:id="11" w:name="_Toc56263910"/>
+      <w:proofErr w:type="spellStart"/>
       <w:r>
         <w:lastRenderedPageBreak/>
-        <w:t>Led morse code.</w:t>
+        <w:t>Leds</w:t>
+      </w:r>
+      <w:proofErr w:type="spellEnd"/>
+      <w:r>
+        <w:t xml:space="preserve"> aansturen</w:t>
       </w:r>
       <w:bookmarkEnd w:id="11"/>
     </w:p>
     <w:p>
       <w:r>
-        <w:t xml:space="preserve">Dit was een extra idee waar bij de tekst die je mee geeft word omgezet naar morse code en dan daar heen werd </w:t>
-      </w:r>
-      <w:proofErr w:type="spellStart"/>
-      <w:r>
-        <w:t>geloopt</w:t>
-      </w:r>
-      <w:proofErr w:type="spellEnd"/>
-      <w:r>
-        <w:t xml:space="preserve"> om alle </w:t>
+        <w:t xml:space="preserve">In deze functie kun je met de in komende </w:t>
+      </w:r>
+      <w:proofErr w:type="spellStart"/>
+      <w:r>
+        <w:t>json</w:t>
+      </w:r>
+      <w:proofErr w:type="spellEnd"/>
+      <w:r>
+        <w:t xml:space="preserve"> post de </w:t>
       </w:r>
       <w:proofErr w:type="spellStart"/>
       <w:r>
@@ -3305,7 +3262,39 @@
       </w:r>
       <w:proofErr w:type="spellEnd"/>
       <w:r>
-        <w:t xml:space="preserve"> aan en uit te zetten, de tijd dat ze aan bleven hing af van de lengte van de streepje.</w:t>
+        <w:t xml:space="preserve"> aansturen let wel op 1 is uit en 0 is aan.  Het pakt namelijk de </w:t>
+      </w:r>
+      <w:proofErr w:type="spellStart"/>
+      <w:r>
+        <w:t>id</w:t>
+      </w:r>
+      <w:proofErr w:type="spellEnd"/>
+      <w:r>
+        <w:t xml:space="preserve"> van de </w:t>
+      </w:r>
+      <w:proofErr w:type="spellStart"/>
+      <w:r>
+        <w:t>json</w:t>
+      </w:r>
+      <w:proofErr w:type="spellEnd"/>
+      <w:r>
+        <w:t xml:space="preserve"> en de status en dan </w:t>
+      </w:r>
+      <w:proofErr w:type="spellStart"/>
+      <w:r>
+        <w:t>gevolgens</w:t>
+      </w:r>
+      <w:proofErr w:type="spellEnd"/>
+      <w:r>
+        <w:t xml:space="preserve"> kijkt die bij welke pin de </w:t>
+      </w:r>
+      <w:proofErr w:type="spellStart"/>
+      <w:r>
+        <w:t>id</w:t>
+      </w:r>
+      <w:proofErr w:type="spellEnd"/>
+      <w:r>
+        <w:t xml:space="preserve"> hoort en gebruikt dat om de pin aan te sturen.</w:t>
       </w:r>
     </w:p>
     <w:p>
@@ -3314,10 +3303,10 @@
           <w:noProof/>
         </w:rPr>
         <w:drawing>
-          <wp:inline distT="0" distB="0" distL="0" distR="0" wp14:anchorId="708553D7" wp14:editId="45EE48D4">
-            <wp:extent cx="5760720" cy="5920105"/>
-            <wp:effectExtent l="0" t="0" r="0" b="4445"/>
-            <wp:docPr id="9" name="Afbeelding 9"/>
+          <wp:inline distT="0" distB="0" distL="0" distR="0" wp14:anchorId="033E7FD6" wp14:editId="0FBAEA9E">
+            <wp:extent cx="4505325" cy="3105150"/>
+            <wp:effectExtent l="0" t="0" r="9525" b="0"/>
+            <wp:docPr id="8" name="Afbeelding 8"/>
             <wp:cNvGraphicFramePr>
               <a:graphicFrameLocks xmlns:a="http://schemas.openxmlformats.org/drawingml/2006/main" noChangeAspect="1"/>
             </wp:cNvGraphicFramePr>
@@ -3337,7 +3326,7 @@
                   <pic:spPr>
                     <a:xfrm>
                       <a:off x="0" y="0"/>
-                      <a:ext cx="5760720" cy="5920105"/>
+                      <a:ext cx="4505325" cy="3105150"/>
                     </a:xfrm>
                     <a:prstGeom prst="rect">
                       <a:avLst/>
@@ -3353,17 +3342,54 @@
         <w:t xml:space="preserve"> </w:t>
       </w:r>
     </w:p>
+    <w:p/>
+    <w:p>
+      <w:r>
+        <w:br w:type="page"/>
+      </w:r>
+    </w:p>
+    <w:p>
+      <w:pPr>
+        <w:pStyle w:val="Kop2"/>
+      </w:pPr>
+      <w:bookmarkStart w:id="12" w:name="_Toc56263911"/>
+      <w:r>
+        <w:lastRenderedPageBreak/>
+        <w:t>Led morse code.</w:t>
+      </w:r>
+      <w:bookmarkEnd w:id="12"/>
+    </w:p>
+    <w:p>
+      <w:r>
+        <w:t xml:space="preserve">Dit was een extra idee waar bij de tekst die je mee geeft word omgezet naar morse code en dan daar heen werd </w:t>
+      </w:r>
+      <w:proofErr w:type="spellStart"/>
+      <w:r>
+        <w:t>geloopt</w:t>
+      </w:r>
+      <w:proofErr w:type="spellEnd"/>
+      <w:r>
+        <w:t xml:space="preserve"> om alle </w:t>
+      </w:r>
+      <w:proofErr w:type="spellStart"/>
+      <w:r>
+        <w:t>leds</w:t>
+      </w:r>
+      <w:proofErr w:type="spellEnd"/>
+      <w:r>
+        <w:t xml:space="preserve"> aan en uit te zetten, de tijd dat ze aan bleven hing af van de lengte van de streepje.</w:t>
+      </w:r>
+    </w:p>
     <w:p>
       <w:r>
         <w:rPr>
           <w:noProof/>
         </w:rPr>
-        <w:lastRenderedPageBreak/>
         <w:drawing>
-          <wp:inline distT="0" distB="0" distL="0" distR="0" wp14:anchorId="72A2D41E" wp14:editId="6BB06979">
-            <wp:extent cx="5760720" cy="6993890"/>
-            <wp:effectExtent l="0" t="0" r="0" b="0"/>
-            <wp:docPr id="10" name="Afbeelding 10"/>
+          <wp:inline distT="0" distB="0" distL="0" distR="0" wp14:anchorId="708553D7" wp14:editId="45EE48D4">
+            <wp:extent cx="5760720" cy="5920105"/>
+            <wp:effectExtent l="0" t="0" r="0" b="4445"/>
+            <wp:docPr id="9" name="Afbeelding 9"/>
             <wp:cNvGraphicFramePr>
               <a:graphicFrameLocks xmlns:a="http://schemas.openxmlformats.org/drawingml/2006/main" noChangeAspect="1"/>
             </wp:cNvGraphicFramePr>
@@ -3383,7 +3409,7 @@
                   <pic:spPr>
                     <a:xfrm>
                       <a:off x="0" y="0"/>
-                      <a:ext cx="5760720" cy="6993890"/>
+                      <a:ext cx="5760720" cy="5920105"/>
                     </a:xfrm>
                     <a:prstGeom prst="rect">
                       <a:avLst/>
@@ -3399,72 +3425,17 @@
         <w:t xml:space="preserve"> </w:t>
       </w:r>
     </w:p>
-    <w:p/>
-    <w:p>
-      <w:r>
-        <w:br w:type="page"/>
-      </w:r>
-    </w:p>
-    <w:p>
-      <w:pPr>
-        <w:pStyle w:val="Kop1"/>
-      </w:pPr>
-      <w:bookmarkStart w:id="12" w:name="_Toc56180212"/>
-      <w:r>
+    <w:p>
+      <w:r>
+        <w:rPr>
+          <w:noProof/>
+        </w:rPr>
         <w:lastRenderedPageBreak/>
-        <w:t>Front end</w:t>
-      </w:r>
-      <w:bookmarkEnd w:id="12"/>
-    </w:p>
-    <w:p>
-      <w:pPr>
-        <w:pStyle w:val="Kop2"/>
-      </w:pPr>
-      <w:bookmarkStart w:id="13" w:name="_Toc56180213"/>
-      <w:r>
-        <w:t>Gegevens ophalen op load</w:t>
-      </w:r>
-      <w:bookmarkEnd w:id="13"/>
-    </w:p>
-    <w:p>
-      <w:r>
-        <w:t xml:space="preserve">Hier werden alle gegevens opgehaald op load en werden de hoofd html items die aangepast werden aangemaakt voor een </w:t>
-      </w:r>
-      <w:proofErr w:type="spellStart"/>
-      <w:r>
-        <w:t>const</w:t>
-      </w:r>
-      <w:proofErr w:type="spellEnd"/>
-      <w:r>
-        <w:t xml:space="preserve">, om de 30 seconde werd de tempraturen vernieuwd. Ook heb ik hier een </w:t>
-      </w:r>
-      <w:proofErr w:type="spellStart"/>
-      <w:r>
-        <w:t>dark</w:t>
-      </w:r>
-      <w:proofErr w:type="spellEnd"/>
-      <w:r>
-        <w:t xml:space="preserve"> mode aan toegevoegd met een tijd en mijn naam omdat ik van </w:t>
-      </w:r>
-      <w:proofErr w:type="spellStart"/>
-      <w:r>
-        <w:t>dark</w:t>
-      </w:r>
-      <w:proofErr w:type="spellEnd"/>
-      <w:r>
-        <w:t xml:space="preserve"> mode hou.</w:t>
-      </w:r>
-    </w:p>
-    <w:p>
-      <w:r>
-        <w:rPr>
-          <w:noProof/>
-        </w:rPr>
         <w:drawing>
-          <wp:inline distT="0" distB="0" distL="0" distR="0" wp14:anchorId="22DCC1BA" wp14:editId="0A00D4B1">
-            <wp:extent cx="5760720" cy="6655435"/>
+          <wp:inline distT="0" distB="0" distL="0" distR="0" wp14:anchorId="72A2D41E" wp14:editId="6BB06979">
+            <wp:extent cx="5760720" cy="6993890"/>
             <wp:effectExtent l="0" t="0" r="0" b="0"/>
-            <wp:docPr id="11" name="Afbeelding 11"/>
+            <wp:docPr id="10" name="Afbeelding 10"/>
             <wp:cNvGraphicFramePr>
               <a:graphicFrameLocks xmlns:a="http://schemas.openxmlformats.org/drawingml/2006/main" noChangeAspect="1"/>
             </wp:cNvGraphicFramePr>
@@ -3484,7 +3455,7 @@
                   <pic:spPr>
                     <a:xfrm>
                       <a:off x="0" y="0"/>
-                      <a:ext cx="5760720" cy="6655435"/>
+                      <a:ext cx="5760720" cy="6993890"/>
                     </a:xfrm>
                     <a:prstGeom prst="rect">
                       <a:avLst/>
@@ -3500,43 +3471,60 @@
         <w:t xml:space="preserve"> </w:t>
       </w:r>
     </w:p>
+    <w:p/>
     <w:p>
       <w:r>
         <w:br w:type="page"/>
       </w:r>
+    </w:p>
+    <w:p>
+      <w:pPr>
+        <w:pStyle w:val="Kop1"/>
+      </w:pPr>
+      <w:bookmarkStart w:id="13" w:name="_Toc56263912"/>
+      <w:r>
+        <w:lastRenderedPageBreak/>
+        <w:t>Front end</w:t>
+      </w:r>
+      <w:bookmarkEnd w:id="13"/>
     </w:p>
     <w:p>
       <w:pPr>
         <w:pStyle w:val="Kop2"/>
       </w:pPr>
-      <w:bookmarkStart w:id="14" w:name="_Toc56180214"/>
-      <w:proofErr w:type="spellStart"/>
-      <w:r>
-        <w:lastRenderedPageBreak/>
-        <w:t>Json</w:t>
-      </w:r>
-      <w:proofErr w:type="spellEnd"/>
-      <w:r>
-        <w:t xml:space="preserve"> short get </w:t>
-      </w:r>
-      <w:proofErr w:type="spellStart"/>
-      <w:r>
-        <w:t>method</w:t>
+      <w:bookmarkStart w:id="14" w:name="_Toc56263913"/>
+      <w:r>
+        <w:t>Gegevens ophalen op load</w:t>
       </w:r>
       <w:bookmarkEnd w:id="14"/>
-      <w:proofErr w:type="spellEnd"/>
-    </w:p>
-    <w:p>
-      <w:r>
-        <w:t xml:space="preserve">Zoals de </w:t>
-      </w:r>
-      <w:proofErr w:type="spellStart"/>
-      <w:r>
-        <w:t>comments</w:t>
-      </w:r>
-      <w:proofErr w:type="spellEnd"/>
-      <w:r>
-        <w:t xml:space="preserve"> al zegt het verkort de code gebruik in de project</w:t>
+    </w:p>
+    <w:p>
+      <w:r>
+        <w:t xml:space="preserve">Hier werden alle gegevens opgehaald op load en werden de hoofd html items die aangepast werden aangemaakt voor een </w:t>
+      </w:r>
+      <w:proofErr w:type="spellStart"/>
+      <w:r>
+        <w:t>const</w:t>
+      </w:r>
+      <w:proofErr w:type="spellEnd"/>
+      <w:r>
+        <w:t xml:space="preserve">, om de 30 seconde werd de tempraturen vernieuwd. Ook heb ik hier een </w:t>
+      </w:r>
+      <w:proofErr w:type="spellStart"/>
+      <w:r>
+        <w:t>dark</w:t>
+      </w:r>
+      <w:proofErr w:type="spellEnd"/>
+      <w:r>
+        <w:t xml:space="preserve"> mode aan toegevoegd met een tijd en mijn naam omdat ik van </w:t>
+      </w:r>
+      <w:proofErr w:type="spellStart"/>
+      <w:r>
+        <w:t>dark</w:t>
+      </w:r>
+      <w:proofErr w:type="spellEnd"/>
+      <w:r>
+        <w:t xml:space="preserve"> mode hou.</w:t>
       </w:r>
     </w:p>
     <w:p>
@@ -3545,10 +3533,10 @@
           <w:noProof/>
         </w:rPr>
         <w:drawing>
-          <wp:inline distT="0" distB="0" distL="0" distR="0" wp14:anchorId="084CBFCD" wp14:editId="0366C19D">
-            <wp:extent cx="3190875" cy="1228725"/>
-            <wp:effectExtent l="0" t="0" r="9525" b="9525"/>
-            <wp:docPr id="12" name="Afbeelding 12"/>
+          <wp:inline distT="0" distB="0" distL="0" distR="0" wp14:anchorId="22DCC1BA" wp14:editId="0A00D4B1">
+            <wp:extent cx="5760720" cy="6655435"/>
+            <wp:effectExtent l="0" t="0" r="0" b="0"/>
+            <wp:docPr id="11" name="Afbeelding 11"/>
             <wp:cNvGraphicFramePr>
               <a:graphicFrameLocks xmlns:a="http://schemas.openxmlformats.org/drawingml/2006/main" noChangeAspect="1"/>
             </wp:cNvGraphicFramePr>
@@ -3568,7 +3556,7 @@
                   <pic:spPr>
                     <a:xfrm>
                       <a:off x="0" y="0"/>
-                      <a:ext cx="3190875" cy="1228725"/>
+                      <a:ext cx="5760720" cy="6655435"/>
                     </a:xfrm>
                     <a:prstGeom prst="rect">
                       <a:avLst/>
@@ -3585,34 +3573,42 @@
       </w:r>
     </w:p>
     <w:p>
+      <w:r>
+        <w:br w:type="page"/>
+      </w:r>
+    </w:p>
+    <w:p>
       <w:pPr>
         <w:pStyle w:val="Kop2"/>
       </w:pPr>
-      <w:bookmarkStart w:id="15" w:name="_Toc56180215"/>
-      <w:r>
-        <w:t>Tempratuur geschiedenis lijst</w:t>
+      <w:bookmarkStart w:id="15" w:name="_Toc56263914"/>
+      <w:proofErr w:type="spellStart"/>
+      <w:r>
+        <w:lastRenderedPageBreak/>
+        <w:t>Json</w:t>
+      </w:r>
+      <w:proofErr w:type="spellEnd"/>
+      <w:r>
+        <w:t xml:space="preserve"> short get </w:t>
+      </w:r>
+      <w:proofErr w:type="spellStart"/>
+      <w:r>
+        <w:t>method</w:t>
       </w:r>
       <w:bookmarkEnd w:id="15"/>
-    </w:p>
-    <w:p>
-      <w:r>
-        <w:t xml:space="preserve">Deze functie maakt een tabel aan op basis van de inkomende gegevens van de </w:t>
-      </w:r>
-      <w:proofErr w:type="spellStart"/>
-      <w:r>
-        <w:t>history</w:t>
-      </w:r>
-      <w:proofErr w:type="spellEnd"/>
-      <w:r>
-        <w:t xml:space="preserve"> van de </w:t>
-      </w:r>
-      <w:proofErr w:type="spellStart"/>
-      <w:r>
-        <w:t>cpu</w:t>
-      </w:r>
-      <w:proofErr w:type="spellEnd"/>
-      <w:r>
-        <w:t xml:space="preserve"> en weergeeft het op de scherm.</w:t>
+      <w:proofErr w:type="spellEnd"/>
+    </w:p>
+    <w:p>
+      <w:r>
+        <w:t xml:space="preserve">Zoals de </w:t>
+      </w:r>
+      <w:proofErr w:type="spellStart"/>
+      <w:r>
+        <w:t>comments</w:t>
+      </w:r>
+      <w:proofErr w:type="spellEnd"/>
+      <w:r>
+        <w:t xml:space="preserve"> al zegt het verkort de code gebruik in de project</w:t>
       </w:r>
     </w:p>
     <w:p>
@@ -3621,10 +3617,10 @@
           <w:noProof/>
         </w:rPr>
         <w:drawing>
-          <wp:inline distT="0" distB="0" distL="0" distR="0" wp14:anchorId="48E49FAC" wp14:editId="255C1196">
-            <wp:extent cx="5760720" cy="1955800"/>
-            <wp:effectExtent l="0" t="0" r="0" b="6350"/>
-            <wp:docPr id="14" name="Afbeelding 14"/>
+          <wp:inline distT="0" distB="0" distL="0" distR="0" wp14:anchorId="084CBFCD" wp14:editId="0366C19D">
+            <wp:extent cx="3190875" cy="1228725"/>
+            <wp:effectExtent l="0" t="0" r="9525" b="9525"/>
+            <wp:docPr id="12" name="Afbeelding 12"/>
             <wp:cNvGraphicFramePr>
               <a:graphicFrameLocks xmlns:a="http://schemas.openxmlformats.org/drawingml/2006/main" noChangeAspect="1"/>
             </wp:cNvGraphicFramePr>
@@ -3644,6 +3640,82 @@
                   <pic:spPr>
                     <a:xfrm>
                       <a:off x="0" y="0"/>
+                      <a:ext cx="3190875" cy="1228725"/>
+                    </a:xfrm>
+                    <a:prstGeom prst="rect">
+                      <a:avLst/>
+                    </a:prstGeom>
+                  </pic:spPr>
+                </pic:pic>
+              </a:graphicData>
+            </a:graphic>
+          </wp:inline>
+        </w:drawing>
+      </w:r>
+      <w:r>
+        <w:t xml:space="preserve"> </w:t>
+      </w:r>
+    </w:p>
+    <w:p>
+      <w:pPr>
+        <w:pStyle w:val="Kop2"/>
+      </w:pPr>
+      <w:bookmarkStart w:id="16" w:name="_Toc56263915"/>
+      <w:r>
+        <w:t>Tempratuur geschiedenis lijst</w:t>
+      </w:r>
+      <w:bookmarkEnd w:id="16"/>
+    </w:p>
+    <w:p>
+      <w:r>
+        <w:t xml:space="preserve">Deze functie maakt een tabel aan op basis van de inkomende gegevens van de </w:t>
+      </w:r>
+      <w:proofErr w:type="spellStart"/>
+      <w:r>
+        <w:t>history</w:t>
+      </w:r>
+      <w:proofErr w:type="spellEnd"/>
+      <w:r>
+        <w:t xml:space="preserve"> van de </w:t>
+      </w:r>
+      <w:proofErr w:type="spellStart"/>
+      <w:r>
+        <w:t>cpu</w:t>
+      </w:r>
+      <w:proofErr w:type="spellEnd"/>
+      <w:r>
+        <w:t xml:space="preserve"> en weergeeft het op de scherm.</w:t>
+      </w:r>
+    </w:p>
+    <w:p>
+      <w:r>
+        <w:rPr>
+          <w:noProof/>
+        </w:rPr>
+        <w:drawing>
+          <wp:inline distT="0" distB="0" distL="0" distR="0" wp14:anchorId="48E49FAC" wp14:editId="255C1196">
+            <wp:extent cx="5760720" cy="1955800"/>
+            <wp:effectExtent l="0" t="0" r="0" b="6350"/>
+            <wp:docPr id="14" name="Afbeelding 14"/>
+            <wp:cNvGraphicFramePr>
+              <a:graphicFrameLocks xmlns:a="http://schemas.openxmlformats.org/drawingml/2006/main" noChangeAspect="1"/>
+            </wp:cNvGraphicFramePr>
+            <a:graphic xmlns:a="http://schemas.openxmlformats.org/drawingml/2006/main">
+              <a:graphicData uri="http://schemas.openxmlformats.org/drawingml/2006/picture">
+                <pic:pic xmlns:pic="http://schemas.openxmlformats.org/drawingml/2006/picture">
+                  <pic:nvPicPr>
+                    <pic:cNvPr id="1" name=""/>
+                    <pic:cNvPicPr/>
+                  </pic:nvPicPr>
+                  <pic:blipFill>
+                    <a:blip r:embed="rId17"/>
+                    <a:stretch>
+                      <a:fillRect/>
+                    </a:stretch>
+                  </pic:blipFill>
+                  <pic:spPr>
+                    <a:xfrm>
+                      <a:off x="0" y="0"/>
                       <a:ext cx="5760720" cy="1955800"/>
                     </a:xfrm>
                     <a:prstGeom prst="rect">
@@ -3661,7 +3733,7 @@
       <w:pPr>
         <w:pStyle w:val="Kop2"/>
       </w:pPr>
-      <w:bookmarkStart w:id="16" w:name="_Toc56180216"/>
+      <w:bookmarkStart w:id="17" w:name="_Toc56263916"/>
       <w:proofErr w:type="spellStart"/>
       <w:r>
         <w:t>Setleds</w:t>
@@ -3670,7 +3742,7 @@
       <w:r>
         <w:t xml:space="preserve"> functie</w:t>
       </w:r>
-      <w:bookmarkEnd w:id="16"/>
+      <w:bookmarkEnd w:id="17"/>
     </w:p>
     <w:p>
       <w:r>
@@ -3730,7 +3802,7 @@
                     <pic:cNvPicPr/>
                   </pic:nvPicPr>
                   <pic:blipFill>
-                    <a:blip r:embed="rId17">
+                    <a:blip r:embed="rId18">
                       <a:extLst>
                         <a:ext uri="{28A0092B-C50C-407E-A947-70E740481C1C}">
                           <a14:useLocalDpi xmlns:a14="http://schemas.microsoft.com/office/drawing/2010/main" val="0"/>
@@ -3770,12 +3842,12 @@
       <w:pPr>
         <w:pStyle w:val="Kop2"/>
       </w:pPr>
-      <w:bookmarkStart w:id="17" w:name="_Toc56180217"/>
+      <w:bookmarkStart w:id="18" w:name="_Toc56263917"/>
       <w:r>
         <w:lastRenderedPageBreak/>
         <w:t>Led action</w:t>
       </w:r>
-      <w:bookmarkEnd w:id="17"/>
+      <w:bookmarkEnd w:id="18"/>
     </w:p>
     <w:p>
       <w:r>
@@ -3792,78 +3864,6 @@
             <wp:extent cx="5760720" cy="4647565"/>
             <wp:effectExtent l="0" t="0" r="0" b="635"/>
             <wp:docPr id="16" name="Afbeelding 16"/>
-            <wp:cNvGraphicFramePr>
-              <a:graphicFrameLocks xmlns:a="http://schemas.openxmlformats.org/drawingml/2006/main" noChangeAspect="1"/>
-            </wp:cNvGraphicFramePr>
-            <a:graphic xmlns:a="http://schemas.openxmlformats.org/drawingml/2006/main">
-              <a:graphicData uri="http://schemas.openxmlformats.org/drawingml/2006/picture">
-                <pic:pic xmlns:pic="http://schemas.openxmlformats.org/drawingml/2006/picture">
-                  <pic:nvPicPr>
-                    <pic:cNvPr id="1" name=""/>
-                    <pic:cNvPicPr/>
-                  </pic:nvPicPr>
-                  <pic:blipFill>
-                    <a:blip r:embed="rId18"/>
-                    <a:stretch>
-                      <a:fillRect/>
-                    </a:stretch>
-                  </pic:blipFill>
-                  <pic:spPr>
-                    <a:xfrm>
-                      <a:off x="0" y="0"/>
-                      <a:ext cx="5760720" cy="4647565"/>
-                    </a:xfrm>
-                    <a:prstGeom prst="rect">
-                      <a:avLst/>
-                    </a:prstGeom>
-                  </pic:spPr>
-                </pic:pic>
-              </a:graphicData>
-            </a:graphic>
-          </wp:inline>
-        </w:drawing>
-      </w:r>
-      <w:r>
-        <w:t xml:space="preserve"> </w:t>
-      </w:r>
-    </w:p>
-    <w:p>
-      <w:r>
-        <w:br w:type="page"/>
-      </w:r>
-    </w:p>
-    <w:p>
-      <w:pPr>
-        <w:pStyle w:val="Kop2"/>
-      </w:pPr>
-      <w:bookmarkStart w:id="18" w:name="_Toc56180218"/>
-      <w:r>
-        <w:lastRenderedPageBreak/>
-        <w:t>Updaten van de led status kleur</w:t>
-      </w:r>
-      <w:bookmarkEnd w:id="18"/>
-    </w:p>
-    <w:p>
-      <w:r>
-        <w:t xml:space="preserve">Hier word de led </w:t>
-      </w:r>
-      <w:r>
-        <w:t xml:space="preserve">in de pagina </w:t>
-      </w:r>
-      <w:r>
-        <w:t>die je aan of uit gezet hebt up-ge-date met de kleur groen of rood</w:t>
-      </w:r>
-    </w:p>
-    <w:p>
-      <w:r>
-        <w:rPr>
-          <w:noProof/>
-        </w:rPr>
-        <w:drawing>
-          <wp:inline distT="0" distB="0" distL="0" distR="0" wp14:anchorId="67E65A2A" wp14:editId="0B1DE9D5">
-            <wp:extent cx="5760720" cy="2070735"/>
-            <wp:effectExtent l="0" t="0" r="0" b="5715"/>
-            <wp:docPr id="17" name="Afbeelding 17"/>
             <wp:cNvGraphicFramePr>
               <a:graphicFrameLocks xmlns:a="http://schemas.openxmlformats.org/drawingml/2006/main" noChangeAspect="1"/>
             </wp:cNvGraphicFramePr>
@@ -3883,7 +3883,7 @@
                   <pic:spPr>
                     <a:xfrm>
                       <a:off x="0" y="0"/>
-                      <a:ext cx="5760720" cy="2070735"/>
+                      <a:ext cx="5760720" cy="4647565"/>
                     </a:xfrm>
                     <a:prstGeom prst="rect">
                       <a:avLst/>
@@ -3900,31 +3900,30 @@
       </w:r>
     </w:p>
     <w:p>
+      <w:r>
+        <w:br w:type="page"/>
+      </w:r>
+    </w:p>
+    <w:p>
       <w:pPr>
         <w:pStyle w:val="Kop2"/>
       </w:pPr>
-      <w:bookmarkStart w:id="19" w:name="_Toc56180219"/>
-      <w:proofErr w:type="spellStart"/>
-      <w:r>
-        <w:t>Cpu</w:t>
-      </w:r>
-      <w:proofErr w:type="spellEnd"/>
-      <w:r>
-        <w:t xml:space="preserve"> tempratuur</w:t>
+      <w:bookmarkStart w:id="19" w:name="_Toc56263918"/>
+      <w:r>
+        <w:lastRenderedPageBreak/>
+        <w:t>Updaten van de led status kleur</w:t>
       </w:r>
       <w:bookmarkEnd w:id="19"/>
     </w:p>
     <w:p>
       <w:r>
-        <w:t xml:space="preserve">Hier word de tempratuur op de pagina gezet en krijgt het een kleur op basis van de warmte blue  is koud, </w:t>
-      </w:r>
-      <w:proofErr w:type="spellStart"/>
-      <w:r>
-        <w:t>orange</w:t>
-      </w:r>
-      <w:proofErr w:type="spellEnd"/>
-      <w:r>
-        <w:t xml:space="preserve"> is normaal en red is heet.</w:t>
+        <w:t xml:space="preserve">Hier word de led </w:t>
+      </w:r>
+      <w:r>
+        <w:t xml:space="preserve">in de pagina </w:t>
+      </w:r>
+      <w:r>
+        <w:t>die je aan of uit gezet hebt up-ge-date met de kleur groen of rood</w:t>
       </w:r>
     </w:p>
     <w:p>
@@ -3933,10 +3932,10 @@
           <w:noProof/>
         </w:rPr>
         <w:drawing>
-          <wp:inline distT="0" distB="0" distL="0" distR="0" wp14:anchorId="0DA80FBE" wp14:editId="0370AB1E">
-            <wp:extent cx="4295775" cy="3705225"/>
-            <wp:effectExtent l="0" t="0" r="9525" b="9525"/>
-            <wp:docPr id="18" name="Afbeelding 18"/>
+          <wp:inline distT="0" distB="0" distL="0" distR="0" wp14:anchorId="67E65A2A" wp14:editId="0B1DE9D5">
+            <wp:extent cx="5760720" cy="2070735"/>
+            <wp:effectExtent l="0" t="0" r="0" b="5715"/>
+            <wp:docPr id="17" name="Afbeelding 17"/>
             <wp:cNvGraphicFramePr>
               <a:graphicFrameLocks xmlns:a="http://schemas.openxmlformats.org/drawingml/2006/main" noChangeAspect="1"/>
             </wp:cNvGraphicFramePr>
@@ -3956,7 +3955,7 @@
                   <pic:spPr>
                     <a:xfrm>
                       <a:off x="0" y="0"/>
-                      <a:ext cx="4295775" cy="3705225"/>
+                      <a:ext cx="5760720" cy="2070735"/>
                     </a:xfrm>
                     <a:prstGeom prst="rect">
                       <a:avLst/>
@@ -3973,32 +3972,31 @@
       </w:r>
     </w:p>
     <w:p>
-      <w:r>
-        <w:br w:type="page"/>
-      </w:r>
-    </w:p>
-    <w:p>
       <w:pPr>
         <w:pStyle w:val="Kop2"/>
       </w:pPr>
-      <w:bookmarkStart w:id="20" w:name="_Toc56180220"/>
-      <w:r>
-        <w:lastRenderedPageBreak/>
-        <w:t>Omgeving tempratuur</w:t>
+      <w:bookmarkStart w:id="20" w:name="_Toc56263919"/>
+      <w:proofErr w:type="spellStart"/>
+      <w:r>
+        <w:t>Cpu</w:t>
+      </w:r>
+      <w:proofErr w:type="spellEnd"/>
+      <w:r>
+        <w:t xml:space="preserve"> tempratuur</w:t>
       </w:r>
       <w:bookmarkEnd w:id="20"/>
     </w:p>
     <w:p>
       <w:r>
-        <w:t xml:space="preserve">Zelfde als de </w:t>
-      </w:r>
-      <w:proofErr w:type="spellStart"/>
-      <w:r>
-        <w:t>cpu</w:t>
-      </w:r>
-      <w:proofErr w:type="spellEnd"/>
-      <w:r>
-        <w:t xml:space="preserve"> tempratuur</w:t>
+        <w:t xml:space="preserve">Hier word de tempratuur op de pagina gezet en krijgt het een kleur op basis van de warmte blue  is koud, </w:t>
+      </w:r>
+      <w:proofErr w:type="spellStart"/>
+      <w:r>
+        <w:t>orange</w:t>
+      </w:r>
+      <w:proofErr w:type="spellEnd"/>
+      <w:r>
+        <w:t xml:space="preserve"> is normaal en red is heet.</w:t>
       </w:r>
     </w:p>
     <w:p>
@@ -4007,10 +4005,10 @@
           <w:noProof/>
         </w:rPr>
         <w:drawing>
-          <wp:inline distT="0" distB="0" distL="0" distR="0" wp14:anchorId="66AC50CA" wp14:editId="7BA43729">
-            <wp:extent cx="4381500" cy="3533775"/>
-            <wp:effectExtent l="0" t="0" r="0" b="9525"/>
-            <wp:docPr id="20" name="Afbeelding 20"/>
+          <wp:inline distT="0" distB="0" distL="0" distR="0" wp14:anchorId="0DA80FBE" wp14:editId="0370AB1E">
+            <wp:extent cx="4295775" cy="3705225"/>
+            <wp:effectExtent l="0" t="0" r="9525" b="9525"/>
+            <wp:docPr id="18" name="Afbeelding 18"/>
             <wp:cNvGraphicFramePr>
               <a:graphicFrameLocks xmlns:a="http://schemas.openxmlformats.org/drawingml/2006/main" noChangeAspect="1"/>
             </wp:cNvGraphicFramePr>
@@ -4030,7 +4028,7 @@
                   <pic:spPr>
                     <a:xfrm>
                       <a:off x="0" y="0"/>
-                      <a:ext cx="4381500" cy="3533775"/>
+                      <a:ext cx="4295775" cy="3705225"/>
                     </a:xfrm>
                     <a:prstGeom prst="rect">
                       <a:avLst/>
@@ -4042,8 +4040,10 @@
           </wp:inline>
         </w:drawing>
       </w:r>
-    </w:p>
-    <w:p/>
+      <w:r>
+        <w:t xml:space="preserve"> </w:t>
+      </w:r>
+    </w:p>
     <w:p>
       <w:r>
         <w:br w:type="page"/>
@@ -4053,49 +4053,24 @@
       <w:pPr>
         <w:pStyle w:val="Kop2"/>
       </w:pPr>
-      <w:bookmarkStart w:id="21" w:name="_Toc56180221"/>
+      <w:bookmarkStart w:id="21" w:name="_Toc56263920"/>
       <w:r>
         <w:lastRenderedPageBreak/>
-        <w:t>Morse code</w:t>
+        <w:t>Omgeving tempratuur</w:t>
       </w:r>
       <w:bookmarkEnd w:id="21"/>
     </w:p>
     <w:p>
       <w:r>
-        <w:t xml:space="preserve">In deze </w:t>
-      </w:r>
-      <w:r>
-        <w:t>functie</w:t>
-      </w:r>
-      <w:r>
-        <w:t xml:space="preserve"> word de bericht die je in de </w:t>
-      </w:r>
-      <w:proofErr w:type="spellStart"/>
-      <w:r>
-        <w:t>textarea</w:t>
-      </w:r>
-      <w:proofErr w:type="spellEnd"/>
-      <w:r>
-        <w:t xml:space="preserve"> voor de morse code getypt</w:t>
-      </w:r>
-      <w:r>
-        <w:t xml:space="preserve"> hebt gebruikt en verstuurt naar de </w:t>
-      </w:r>
-      <w:proofErr w:type="spellStart"/>
-      <w:r>
-        <w:t>leds</w:t>
-      </w:r>
-      <w:proofErr w:type="spellEnd"/>
-      <w:r>
-        <w:t xml:space="preserve">. De </w:t>
-      </w:r>
-      <w:proofErr w:type="spellStart"/>
-      <w:r>
-        <w:t>leds</w:t>
-      </w:r>
-      <w:proofErr w:type="spellEnd"/>
-      <w:r>
-        <w:t xml:space="preserve"> worden ook verborgen om aan te geven dat ze bezig zijn.</w:t>
+        <w:t xml:space="preserve">Zelfde als de </w:t>
+      </w:r>
+      <w:proofErr w:type="spellStart"/>
+      <w:r>
+        <w:t>cpu</w:t>
+      </w:r>
+      <w:proofErr w:type="spellEnd"/>
+      <w:r>
+        <w:t xml:space="preserve"> tempratuur</w:t>
       </w:r>
     </w:p>
     <w:p>
@@ -4104,10 +4079,10 @@
           <w:noProof/>
         </w:rPr>
         <w:drawing>
-          <wp:inline distT="0" distB="0" distL="0" distR="0" wp14:anchorId="077F20D3" wp14:editId="2D9CE92D">
-            <wp:extent cx="5760720" cy="5051425"/>
-            <wp:effectExtent l="0" t="0" r="0" b="0"/>
-            <wp:docPr id="21" name="Afbeelding 21"/>
+          <wp:inline distT="0" distB="0" distL="0" distR="0" wp14:anchorId="66AC50CA" wp14:editId="7BA43729">
+            <wp:extent cx="4381500" cy="3533775"/>
+            <wp:effectExtent l="0" t="0" r="0" b="9525"/>
+            <wp:docPr id="20" name="Afbeelding 20"/>
             <wp:cNvGraphicFramePr>
               <a:graphicFrameLocks xmlns:a="http://schemas.openxmlformats.org/drawingml/2006/main" noChangeAspect="1"/>
             </wp:cNvGraphicFramePr>
@@ -4127,7 +4102,7 @@
                   <pic:spPr>
                     <a:xfrm>
                       <a:off x="0" y="0"/>
-                      <a:ext cx="5760720" cy="5051425"/>
+                      <a:ext cx="4381500" cy="3533775"/>
                     </a:xfrm>
                     <a:prstGeom prst="rect">
                       <a:avLst/>
@@ -4139,55 +4114,60 @@
           </wp:inline>
         </w:drawing>
       </w:r>
-      <w:r>
-        <w:t xml:space="preserve"> </w:t>
+    </w:p>
+    <w:p/>
+    <w:p>
+      <w:r>
+        <w:br w:type="page"/>
       </w:r>
     </w:p>
     <w:p>
       <w:pPr>
         <w:pStyle w:val="Kop2"/>
       </w:pPr>
-      <w:bookmarkStart w:id="22" w:name="_Toc56180222"/>
-      <w:r>
-        <w:t>Dark mode</w:t>
+      <w:bookmarkStart w:id="22" w:name="_Toc56263921"/>
+      <w:r>
+        <w:lastRenderedPageBreak/>
+        <w:t>Morse code</w:t>
       </w:r>
       <w:bookmarkEnd w:id="22"/>
     </w:p>
     <w:p>
       <w:r>
-        <w:t xml:space="preserve">Dit heb ik voor mezelf ingevoerd omdat ik </w:t>
-      </w:r>
-      <w:proofErr w:type="spellStart"/>
-      <w:r>
-        <w:t>dark</w:t>
-      </w:r>
-      <w:proofErr w:type="spellEnd"/>
-      <w:r>
-        <w:t xml:space="preserve"> mode fijner vond. Ook kwam ik achter dat je niet elke class hoeft te veranderen door </w:t>
-      </w:r>
-      <w:proofErr w:type="spellStart"/>
-      <w:r>
-        <w:t>simple</w:t>
-      </w:r>
-      <w:proofErr w:type="spellEnd"/>
-      <w:r>
-        <w:t xml:space="preserve"> ‘</w:t>
-      </w:r>
-      <w:proofErr w:type="spellStart"/>
-      <w:r>
-        <w:t>body.dark</w:t>
-      </w:r>
-      <w:proofErr w:type="spellEnd"/>
-      <w:r>
-        <w:t xml:space="preserve">-mode’ en dan class of </w:t>
-      </w:r>
-      <w:proofErr w:type="spellStart"/>
-      <w:r>
-        <w:t>id</w:t>
-      </w:r>
-      <w:proofErr w:type="spellEnd"/>
-      <w:r>
-        <w:t xml:space="preserve"> kun je alles veranderen zonder extra code in de javascript te schrijven.</w:t>
+        <w:t xml:space="preserve">In deze </w:t>
+      </w:r>
+      <w:r>
+        <w:t>functie</w:t>
+      </w:r>
+      <w:r>
+        <w:t xml:space="preserve"> word de bericht die je in de </w:t>
+      </w:r>
+      <w:proofErr w:type="spellStart"/>
+      <w:r>
+        <w:t>textarea</w:t>
+      </w:r>
+      <w:proofErr w:type="spellEnd"/>
+      <w:r>
+        <w:t xml:space="preserve"> voor de morse code getypt</w:t>
+      </w:r>
+      <w:r>
+        <w:t xml:space="preserve"> hebt gebruikt en verstuurt naar de </w:t>
+      </w:r>
+      <w:proofErr w:type="spellStart"/>
+      <w:r>
+        <w:t>leds</w:t>
+      </w:r>
+      <w:proofErr w:type="spellEnd"/>
+      <w:r>
+        <w:t xml:space="preserve">. De </w:t>
+      </w:r>
+      <w:proofErr w:type="spellStart"/>
+      <w:r>
+        <w:t>leds</w:t>
+      </w:r>
+      <w:proofErr w:type="spellEnd"/>
+      <w:r>
+        <w:t xml:space="preserve"> worden ook verborgen om aan te geven dat ze bezig zijn.</w:t>
       </w:r>
     </w:p>
     <w:p>
@@ -4195,12 +4175,11 @@
         <w:rPr>
           <w:noProof/>
         </w:rPr>
-        <w:lastRenderedPageBreak/>
         <w:drawing>
-          <wp:inline distT="0" distB="0" distL="0" distR="0" wp14:anchorId="35157CC2" wp14:editId="145FDC4C">
-            <wp:extent cx="4762500" cy="1704975"/>
-            <wp:effectExtent l="0" t="0" r="0" b="9525"/>
-            <wp:docPr id="22" name="Afbeelding 22"/>
+          <wp:inline distT="0" distB="0" distL="0" distR="0" wp14:anchorId="077F20D3" wp14:editId="2D9CE92D">
+            <wp:extent cx="5760720" cy="5051425"/>
+            <wp:effectExtent l="0" t="0" r="0" b="0"/>
+            <wp:docPr id="21" name="Afbeelding 21"/>
             <wp:cNvGraphicFramePr>
               <a:graphicFrameLocks xmlns:a="http://schemas.openxmlformats.org/drawingml/2006/main" noChangeAspect="1"/>
             </wp:cNvGraphicFramePr>
@@ -4220,7 +4199,7 @@
                   <pic:spPr>
                     <a:xfrm>
                       <a:off x="0" y="0"/>
-                      <a:ext cx="4762500" cy="1704975"/>
+                      <a:ext cx="5760720" cy="5051425"/>
                     </a:xfrm>
                     <a:prstGeom prst="rect">
                       <a:avLst/>
@@ -4235,15 +4214,65 @@
       <w:r>
         <w:t xml:space="preserve"> </w:t>
       </w:r>
+    </w:p>
+    <w:p>
+      <w:pPr>
+        <w:pStyle w:val="Kop2"/>
+      </w:pPr>
+      <w:bookmarkStart w:id="23" w:name="_Toc56263922"/>
+      <w:r>
+        <w:t>Dark mode</w:t>
+      </w:r>
+      <w:bookmarkEnd w:id="23"/>
+    </w:p>
+    <w:p>
+      <w:r>
+        <w:t xml:space="preserve">Dit heb ik voor mezelf ingevoerd omdat ik </w:t>
+      </w:r>
+      <w:proofErr w:type="spellStart"/>
+      <w:r>
+        <w:t>dark</w:t>
+      </w:r>
+      <w:proofErr w:type="spellEnd"/>
+      <w:r>
+        <w:t xml:space="preserve"> mode fijner vond. Ook kwam ik achter dat je niet elke class hoeft te veranderen door </w:t>
+      </w:r>
+      <w:proofErr w:type="spellStart"/>
+      <w:r>
+        <w:t>simple</w:t>
+      </w:r>
+      <w:proofErr w:type="spellEnd"/>
+      <w:r>
+        <w:t xml:space="preserve"> ‘</w:t>
+      </w:r>
+      <w:proofErr w:type="spellStart"/>
+      <w:r>
+        <w:t>body.dark</w:t>
+      </w:r>
+      <w:proofErr w:type="spellEnd"/>
+      <w:r>
+        <w:t xml:space="preserve">-mode’ en dan class of </w:t>
+      </w:r>
+      <w:proofErr w:type="spellStart"/>
+      <w:r>
+        <w:t>id</w:t>
+      </w:r>
+      <w:proofErr w:type="spellEnd"/>
+      <w:r>
+        <w:t xml:space="preserve"> kun je alles veranderen zonder extra code in de javascript te schrijven.</w:t>
+      </w:r>
+    </w:p>
+    <w:p>
       <w:r>
         <w:rPr>
           <w:noProof/>
         </w:rPr>
+        <w:lastRenderedPageBreak/>
         <w:drawing>
-          <wp:inline distT="0" distB="0" distL="0" distR="0" wp14:anchorId="41EE18A4" wp14:editId="66342DCF">
-            <wp:extent cx="4857750" cy="5314950"/>
-            <wp:effectExtent l="0" t="0" r="0" b="0"/>
-            <wp:docPr id="23" name="Afbeelding 23"/>
+          <wp:inline distT="0" distB="0" distL="0" distR="0" wp14:anchorId="35157CC2" wp14:editId="145FDC4C">
+            <wp:extent cx="4762500" cy="1704975"/>
+            <wp:effectExtent l="0" t="0" r="0" b="9525"/>
+            <wp:docPr id="22" name="Afbeelding 22"/>
             <wp:cNvGraphicFramePr>
               <a:graphicFrameLocks xmlns:a="http://schemas.openxmlformats.org/drawingml/2006/main" noChangeAspect="1"/>
             </wp:cNvGraphicFramePr>
@@ -4263,6 +4292,49 @@
                   <pic:spPr>
                     <a:xfrm>
                       <a:off x="0" y="0"/>
+                      <a:ext cx="4762500" cy="1704975"/>
+                    </a:xfrm>
+                    <a:prstGeom prst="rect">
+                      <a:avLst/>
+                    </a:prstGeom>
+                  </pic:spPr>
+                </pic:pic>
+              </a:graphicData>
+            </a:graphic>
+          </wp:inline>
+        </w:drawing>
+      </w:r>
+      <w:r>
+        <w:t xml:space="preserve"> </w:t>
+      </w:r>
+      <w:r>
+        <w:rPr>
+          <w:noProof/>
+        </w:rPr>
+        <w:drawing>
+          <wp:inline distT="0" distB="0" distL="0" distR="0" wp14:anchorId="41EE18A4" wp14:editId="66342DCF">
+            <wp:extent cx="4857750" cy="5314950"/>
+            <wp:effectExtent l="0" t="0" r="0" b="0"/>
+            <wp:docPr id="23" name="Afbeelding 23"/>
+            <wp:cNvGraphicFramePr>
+              <a:graphicFrameLocks xmlns:a="http://schemas.openxmlformats.org/drawingml/2006/main" noChangeAspect="1"/>
+            </wp:cNvGraphicFramePr>
+            <a:graphic xmlns:a="http://schemas.openxmlformats.org/drawingml/2006/main">
+              <a:graphicData uri="http://schemas.openxmlformats.org/drawingml/2006/picture">
+                <pic:pic xmlns:pic="http://schemas.openxmlformats.org/drawingml/2006/picture">
+                  <pic:nvPicPr>
+                    <pic:cNvPr id="1" name=""/>
+                    <pic:cNvPicPr/>
+                  </pic:nvPicPr>
+                  <pic:blipFill>
+                    <a:blip r:embed="rId25"/>
+                    <a:stretch>
+                      <a:fillRect/>
+                    </a:stretch>
+                  </pic:blipFill>
+                  <pic:spPr>
+                    <a:xfrm>
+                      <a:off x="0" y="0"/>
                       <a:ext cx="4857750" cy="5314950"/>
                     </a:xfrm>
                     <a:prstGeom prst="rect">
@@ -4289,12 +4361,12 @@
       <w:pPr>
         <w:pStyle w:val="Kop1"/>
       </w:pPr>
-      <w:bookmarkStart w:id="23" w:name="_Toc56180223"/>
+      <w:bookmarkStart w:id="24" w:name="_Toc56263923"/>
       <w:r>
         <w:lastRenderedPageBreak/>
         <w:t>Interface</w:t>
       </w:r>
-      <w:bookmarkEnd w:id="23"/>
+      <w:bookmarkEnd w:id="24"/>
     </w:p>
     <w:p>
       <w:r>
@@ -4313,7 +4385,7 @@
       <w:pPr>
         <w:pStyle w:val="Kop1"/>
       </w:pPr>
-      <w:bookmarkStart w:id="24" w:name="_Toc56180224"/>
+      <w:bookmarkStart w:id="25" w:name="_Toc56263924"/>
       <w:r>
         <w:rPr>
           <w:noProof/>
@@ -4336,7 +4408,7 @@
                     </pic:cNvPicPr>
                   </pic:nvPicPr>
                   <pic:blipFill>
-                    <a:blip r:embed="rId25">
+                    <a:blip r:embed="rId26">
                       <a:extLst>
                         <a:ext uri="{28A0092B-C50C-407E-A947-70E740481C1C}">
                           <a14:useLocalDpi xmlns:a14="http://schemas.microsoft.com/office/drawing/2010/main" val="0"/>
@@ -4389,7 +4461,7 @@
                     </pic:cNvPicPr>
                   </pic:nvPicPr>
                   <pic:blipFill>
-                    <a:blip r:embed="rId26">
+                    <a:blip r:embed="rId27">
                       <a:extLst>
                         <a:ext uri="{28A0092B-C50C-407E-A947-70E740481C1C}">
                           <a14:useLocalDpi xmlns:a14="http://schemas.microsoft.com/office/drawing/2010/main" val="0"/>
@@ -4420,7 +4492,7 @@
           </wp:inline>
         </w:drawing>
       </w:r>
-      <w:bookmarkEnd w:id="24"/>
+      <w:bookmarkEnd w:id="25"/>
       <w:r>
         <w:br w:type="page"/>
       </w:r>
@@ -4430,249 +4502,129 @@
         <w:pStyle w:val="Kop1"/>
         <w:jc w:val="center"/>
       </w:pPr>
-      <w:bookmarkStart w:id="25" w:name="_Toc56180226"/>
+      <w:bookmarkStart w:id="26" w:name="_Toc56263925"/>
       <w:r>
         <w:lastRenderedPageBreak/>
         <w:t>Reflectie</w:t>
       </w:r>
-      <w:bookmarkEnd w:id="25"/>
-    </w:p>
-    <w:p>
-      <w:r>
-        <w:t>I</w:t>
-      </w:r>
-      <w:r>
-        <w:t>k had best veel problemen</w:t>
-      </w:r>
-      <w:r>
-        <w:t xml:space="preserve"> met het maken van deze project</w:t>
-      </w:r>
+      <w:bookmarkEnd w:id="26"/>
+    </w:p>
+    <w:p>
+      <w:r>
+        <w:t>Ik had best veel problemen met het maken van deze project.</w:t>
+      </w:r>
+    </w:p>
+    <w:p>
+      <w:r>
+        <w:t xml:space="preserve">in de begin </w:t>
+      </w:r>
+      <w:r>
+        <w:t>wal ik het in</w:t>
+      </w:r>
+      <w:r>
+        <w:t xml:space="preserve"> </w:t>
+      </w:r>
+      <w:proofErr w:type="spellStart"/>
+      <w:r>
+        <w:t>java</w:t>
+      </w:r>
+      <w:proofErr w:type="spellEnd"/>
+      <w:r>
+        <w:t xml:space="preserve"> met </w:t>
+      </w:r>
+      <w:proofErr w:type="spellStart"/>
+      <w:r>
+        <w:t>maven</w:t>
+      </w:r>
+      <w:proofErr w:type="spellEnd"/>
+      <w:r>
+        <w:t xml:space="preserve"> </w:t>
+      </w:r>
+      <w:r>
+        <w:t xml:space="preserve">doen maar </w:t>
+      </w:r>
+      <w:r>
+        <w:t xml:space="preserve">dat niet wal werken dus ging ik over na </w:t>
+      </w:r>
+      <w:proofErr w:type="spellStart"/>
+      <w:r>
+        <w:t>Laravel</w:t>
+      </w:r>
+      <w:proofErr w:type="spellEnd"/>
+      <w:r>
+        <w:t xml:space="preserve"> wat makkelijker ging om voor mij een </w:t>
+      </w:r>
+      <w:proofErr w:type="spellStart"/>
+      <w:r>
+        <w:t>api</w:t>
+      </w:r>
+      <w:proofErr w:type="spellEnd"/>
+      <w:r>
+        <w:t xml:space="preserve"> te maken.</w:t>
+      </w:r>
+    </w:p>
+    <w:p/>
+    <w:p>
+      <w:r>
+        <w:t xml:space="preserve">het lezen van de temperaturen was best te doen zodra ik gevonden had hoe het moest ik liep wel tegen dat ik het eest moest casten naar </w:t>
+      </w:r>
+      <w:proofErr w:type="spellStart"/>
+      <w:r>
+        <w:t>float</w:t>
+      </w:r>
+      <w:proofErr w:type="spellEnd"/>
       <w:r>
         <w:t>.</w:t>
       </w:r>
     </w:p>
     <w:p>
       <w:r>
-        <w:t xml:space="preserve">in de begin </w:t>
-      </w:r>
-      <w:r>
-        <w:t>wal ik het in</w:t>
-      </w:r>
+        <w:t xml:space="preserve">de </w:t>
+      </w:r>
+      <w:proofErr w:type="spellStart"/>
+      <w:r>
+        <w:t>leds</w:t>
+      </w:r>
+      <w:proofErr w:type="spellEnd"/>
+      <w:r>
+        <w:t xml:space="preserve"> daar ging het meeste tijd aan uit waardoor ik niet wist of ik het wel af zou. ik liep ook tegen de database waar ik niet mee kon verbinden voor deze dingen zou ik eerst hulp krijgen maar kwam er later toch uit.</w:t>
+      </w:r>
+    </w:p>
+    <w:p>
+      <w:r>
+        <w:t xml:space="preserve">voor de </w:t>
+      </w:r>
+      <w:proofErr w:type="spellStart"/>
+      <w:r>
+        <w:t>leds</w:t>
+      </w:r>
+      <w:proofErr w:type="spellEnd"/>
+      <w:r>
+        <w:t xml:space="preserve"> voerde ik steeds de opstart commando uit zonder </w:t>
+      </w:r>
+      <w:proofErr w:type="spellStart"/>
+      <w:r>
+        <w:t>sudo</w:t>
+      </w:r>
+      <w:proofErr w:type="spellEnd"/>
+      <w:r>
+        <w:t xml:space="preserve"> waardoor het geen permissies had om de </w:t>
+      </w:r>
+      <w:proofErr w:type="spellStart"/>
+      <w:r>
+        <w:t>gpio</w:t>
+      </w:r>
+      <w:proofErr w:type="spellEnd"/>
       <w:r>
         <w:t xml:space="preserve"> </w:t>
       </w:r>
       <w:proofErr w:type="spellStart"/>
       <w:r>
-        <w:t>java</w:t>
-      </w:r>
-      <w:proofErr w:type="spellEnd"/>
-      <w:r>
-        <w:t xml:space="preserve"> met </w:t>
-      </w:r>
-      <w:proofErr w:type="spellStart"/>
-      <w:r>
-        <w:t>maven</w:t>
-      </w:r>
-      <w:proofErr w:type="spellEnd"/>
-      <w:r>
-        <w:t xml:space="preserve"> </w:t>
-      </w:r>
-      <w:r>
-        <w:t xml:space="preserve">doen maar </w:t>
-      </w:r>
-      <w:r>
-        <w:t xml:space="preserve">dat niet wal werken dus ging ik over na </w:t>
-      </w:r>
-      <w:proofErr w:type="spellStart"/>
-      <w:r>
-        <w:t>Laravel</w:t>
-      </w:r>
-      <w:proofErr w:type="spellEnd"/>
-      <w:r>
-        <w:t xml:space="preserve"> wat makkelijker ging</w:t>
-      </w:r>
-      <w:r>
-        <w:t xml:space="preserve"> om v</w:t>
-      </w:r>
-      <w:r>
-        <w:t xml:space="preserve">oor mij </w:t>
-      </w:r>
-      <w:r>
-        <w:t xml:space="preserve">een </w:t>
-      </w:r>
-      <w:proofErr w:type="spellStart"/>
-      <w:r>
-        <w:t>api</w:t>
-      </w:r>
-      <w:proofErr w:type="spellEnd"/>
-      <w:r>
-        <w:t xml:space="preserve"> </w:t>
-      </w:r>
-      <w:r>
-        <w:t xml:space="preserve">te </w:t>
-      </w:r>
-      <w:r>
-        <w:t>maken.</w:t>
-      </w:r>
-    </w:p>
-    <w:p/>
-    <w:p>
-      <w:r>
-        <w:t xml:space="preserve">het lezen van de </w:t>
-      </w:r>
-      <w:r>
-        <w:t>temperaturen</w:t>
-      </w:r>
-      <w:r>
-        <w:t xml:space="preserve"> was best te doen zodra ik gevonden had hoe het moest</w:t>
-      </w:r>
-      <w:r>
-        <w:t xml:space="preserve"> ik</w:t>
-      </w:r>
-      <w:r>
-        <w:t xml:space="preserve"> liep wel tegen</w:t>
-      </w:r>
-      <w:r>
-        <w:t xml:space="preserve"> </w:t>
-      </w:r>
-      <w:r>
-        <w:t>dat ik het</w:t>
-      </w:r>
-      <w:r>
-        <w:t xml:space="preserve"> eest</w:t>
-      </w:r>
-      <w:r>
-        <w:t xml:space="preserve"> m</w:t>
-      </w:r>
-      <w:r>
-        <w:t>oest</w:t>
-      </w:r>
-      <w:r>
-        <w:t xml:space="preserve"> casten naar </w:t>
-      </w:r>
-      <w:proofErr w:type="spellStart"/>
-      <w:r>
-        <w:t>float</w:t>
-      </w:r>
-      <w:proofErr w:type="spellEnd"/>
-      <w:r>
-        <w:t>.</w:t>
-      </w:r>
-    </w:p>
-    <w:p>
-      <w:r>
-        <w:t xml:space="preserve">de </w:t>
-      </w:r>
-      <w:proofErr w:type="spellStart"/>
-      <w:r>
-        <w:t>leds</w:t>
-      </w:r>
-      <w:proofErr w:type="spellEnd"/>
-      <w:r>
-        <w:t xml:space="preserve"> daar ging het meeste tijd aan uit waar</w:t>
-      </w:r>
-      <w:r>
-        <w:t>door</w:t>
-      </w:r>
-      <w:r>
-        <w:t xml:space="preserve"> ik niet wist of ik het wel af zou</w:t>
-      </w:r>
-      <w:r>
-        <w:t>. i</w:t>
-      </w:r>
-      <w:r>
-        <w:t>k liep</w:t>
-      </w:r>
-      <w:r>
-        <w:t xml:space="preserve"> ook</w:t>
-      </w:r>
-      <w:r>
-        <w:t xml:space="preserve"> tegen de database </w:t>
-      </w:r>
-      <w:r>
-        <w:t>waar ik</w:t>
-      </w:r>
-      <w:r>
-        <w:t xml:space="preserve"> niet mee</w:t>
-      </w:r>
-      <w:r>
-        <w:t xml:space="preserve"> kon</w:t>
-      </w:r>
-      <w:r>
-        <w:t xml:space="preserve"> verbinde</w:t>
-      </w:r>
-      <w:r>
-        <w:t>n voor deze dingen zou ik eerst hulp krijgen maar kwam er later toch uit.</w:t>
-      </w:r>
-    </w:p>
-    <w:p>
-      <w:r>
-        <w:t xml:space="preserve">voor de </w:t>
-      </w:r>
-      <w:proofErr w:type="spellStart"/>
-      <w:r>
-        <w:t>leds</w:t>
-      </w:r>
-      <w:proofErr w:type="spellEnd"/>
-      <w:r>
-        <w:t xml:space="preserve"> voerde </w:t>
-      </w:r>
-      <w:r>
-        <w:t xml:space="preserve">ik </w:t>
-      </w:r>
-      <w:r>
-        <w:t xml:space="preserve">steeds de opstart commando uit zonder </w:t>
-      </w:r>
-      <w:proofErr w:type="spellStart"/>
-      <w:r>
-        <w:t>sudo</w:t>
-      </w:r>
-      <w:proofErr w:type="spellEnd"/>
-      <w:r>
-        <w:t xml:space="preserve"> waardoor het gee</w:t>
-      </w:r>
-      <w:r>
-        <w:t>n</w:t>
-      </w:r>
-      <w:r>
-        <w:t xml:space="preserve"> permissies had om </w:t>
-      </w:r>
-      <w:r>
-        <w:t xml:space="preserve">de </w:t>
-      </w:r>
-      <w:proofErr w:type="spellStart"/>
-      <w:r>
-        <w:t>gpio</w:t>
-      </w:r>
-      <w:proofErr w:type="spellEnd"/>
-      <w:r>
-        <w:t xml:space="preserve"> </w:t>
-      </w:r>
-      <w:proofErr w:type="spellStart"/>
-      <w:r>
         <w:t>pins</w:t>
       </w:r>
       <w:proofErr w:type="spellEnd"/>
       <w:r>
-        <w:t xml:space="preserve"> aan te passen, </w:t>
-      </w:r>
-      <w:r>
-        <w:t>daarna</w:t>
-      </w:r>
-      <w:r>
-        <w:t xml:space="preserve"> liep ik </w:t>
-      </w:r>
-      <w:r>
-        <w:t>tegen aan</w:t>
-      </w:r>
-      <w:r>
-        <w:t xml:space="preserve"> dat ik naar de verkeerde nummers keek ik keek </w:t>
-      </w:r>
-      <w:r>
-        <w:t>namelijk</w:t>
-      </w:r>
-      <w:r>
-        <w:t xml:space="preserve"> naar de </w:t>
+        <w:t xml:space="preserve"> aan te passen, daarna liep ik tegen aan dat ik naar de verkeerde nummers keek ik keek namelijk naar de </w:t>
       </w:r>
       <w:proofErr w:type="spellStart"/>
       <w:r>
@@ -4680,28 +4632,7 @@
       </w:r>
       <w:proofErr w:type="spellEnd"/>
       <w:r>
-        <w:t xml:space="preserve"> prototype board</w:t>
-      </w:r>
-      <w:r>
-        <w:t xml:space="preserve"> </w:t>
-      </w:r>
-      <w:r>
-        <w:t>dus 0, 1, 2 in</w:t>
-      </w:r>
-      <w:r>
-        <w:t xml:space="preserve"> </w:t>
-      </w:r>
-      <w:r>
-        <w:t>plaats van de nummer waarmee</w:t>
-      </w:r>
-      <w:r>
-        <w:t xml:space="preserve"> </w:t>
-      </w:r>
-      <w:r>
-        <w:t>die verbonden waren</w:t>
-      </w:r>
-      <w:r>
-        <w:t xml:space="preserve"> op de </w:t>
+        <w:t xml:space="preserve"> prototype board dus 0, 1, 2 in plaats van de nummer waarmee die verbonden waren op de </w:t>
       </w:r>
       <w:proofErr w:type="spellStart"/>
       <w:r>
@@ -4709,10 +4640,7 @@
       </w:r>
       <w:proofErr w:type="spellEnd"/>
       <w:r>
-        <w:t xml:space="preserve"> pi zelf</w:t>
-      </w:r>
-      <w:r>
-        <w:t xml:space="preserve">. ik liep ook nog eens tegen </w:t>
+        <w:t xml:space="preserve"> pi zelf. ik liep ook nog eens tegen </w:t>
       </w:r>
       <w:proofErr w:type="spellStart"/>
       <w:r>
@@ -4766,7 +4694,7 @@
       <w:pPr>
         <w:pStyle w:val="Kop1"/>
       </w:pPr>
-      <w:bookmarkStart w:id="26" w:name="_Toc56180227"/>
+      <w:bookmarkStart w:id="27" w:name="_Toc56263926"/>
       <w:r>
         <w:t xml:space="preserve">Links </w:t>
       </w:r>
@@ -4787,10 +4715,10 @@
       <w:r>
         <w:t>project.</w:t>
       </w:r>
-      <w:bookmarkEnd w:id="26"/>
-    </w:p>
-    <w:p>
-      <w:hyperlink r:id="rId27" w:history="1">
+      <w:bookmarkEnd w:id="27"/>
+    </w:p>
+    <w:p>
+      <w:hyperlink r:id="rId28" w:history="1">
         <w:r>
           <w:rPr>
             <w:rStyle w:val="Hyperlink"/>
@@ -5268,6 +5196,7 @@
     <w:lsdException w:name="HTML Sample" w:semiHidden="1" w:unhideWhenUsed="1"/>
     <w:lsdException w:name="HTML Typewriter" w:semiHidden="1" w:unhideWhenUsed="1"/>
     <w:lsdException w:name="HTML Variable" w:semiHidden="1" w:unhideWhenUsed="1"/>
+    <w:lsdException w:name="Normal Table" w:semiHidden="1" w:unhideWhenUsed="1"/>
     <w:lsdException w:name="annotation subject" w:semiHidden="1" w:unhideWhenUsed="1"/>
     <w:lsdException w:name="No List" w:semiHidden="1" w:unhideWhenUsed="1"/>
     <w:lsdException w:name="Outline List 1" w:semiHidden="1" w:unhideWhenUsed="1"/>
@@ -5314,8 +5243,10 @@
     <w:lsdException w:name="Table Subtle 2" w:semiHidden="1" w:unhideWhenUsed="1"/>
     <w:lsdException w:name="Table Web 1" w:semiHidden="1" w:unhideWhenUsed="1"/>
     <w:lsdException w:name="Table Web 2" w:semiHidden="1" w:unhideWhenUsed="1"/>
+    <w:lsdException w:name="Table Web 3" w:semiHidden="1" w:unhideWhenUsed="1"/>
     <w:lsdException w:name="Balloon Text" w:semiHidden="1" w:unhideWhenUsed="1"/>
     <w:lsdException w:name="Table Grid" w:uiPriority="39"/>
+    <w:lsdException w:name="Table Theme" w:semiHidden="1" w:unhideWhenUsed="1"/>
     <w:lsdException w:name="Placeholder Text" w:semiHidden="1"/>
     <w:lsdException w:name="No Spacing" w:uiPriority="1" w:qFormat="1"/>
     <w:lsdException w:name="Light Shading" w:uiPriority="60"/>
@@ -5587,6 +5518,7 @@
   <w:style w:type="character" w:default="1" w:styleId="Standaardalinea-lettertype">
     <w:name w:val="Default Paragraph Font"/>
     <w:uiPriority w:val="1"/>
+    <w:semiHidden/>
     <w:unhideWhenUsed/>
   </w:style>
   <w:style w:type="table" w:default="1" w:styleId="Standaardtabel">

</xml_diff>